<commit_message>
menambahkan catatan tentang database
</commit_message>
<xml_diff>
--- a/SQL vs No SQL.docx
+++ b/SQL vs No SQL.docx
@@ -3730,6 +3730,1478 @@
           <w:szCs w:val="24"/>
         </w:rPr>
       </w:pPr>
+      <w:proofErr w:type="spellStart"/>
+      <w:r>
+        <w:rPr>
+          <w:sz w:val="24"/>
+          <w:szCs w:val="24"/>
+        </w:rPr>
+        <w:t>Semua</w:t>
+      </w:r>
+      <w:proofErr w:type="spellEnd"/>
+      <w:r>
+        <w:rPr>
+          <w:sz w:val="24"/>
+          <w:szCs w:val="24"/>
+        </w:rPr>
+        <w:t xml:space="preserve"> </w:t>
+      </w:r>
+      <w:proofErr w:type="spellStart"/>
+      <w:r>
+        <w:rPr>
+          <w:sz w:val="24"/>
+          <w:szCs w:val="24"/>
+        </w:rPr>
+        <w:t>perubahan</w:t>
+      </w:r>
+      <w:proofErr w:type="spellEnd"/>
+      <w:r>
+        <w:rPr>
+          <w:sz w:val="24"/>
+          <w:szCs w:val="24"/>
+        </w:rPr>
+        <w:t xml:space="preserve"> data </w:t>
+      </w:r>
+      <w:proofErr w:type="spellStart"/>
+      <w:r>
+        <w:rPr>
+          <w:sz w:val="24"/>
+          <w:szCs w:val="24"/>
+        </w:rPr>
+        <w:t>dilakukan</w:t>
+      </w:r>
+      <w:proofErr w:type="spellEnd"/>
+      <w:r>
+        <w:rPr>
+          <w:sz w:val="24"/>
+          <w:szCs w:val="24"/>
+        </w:rPr>
+        <w:t xml:space="preserve"> </w:t>
+      </w:r>
+      <w:proofErr w:type="spellStart"/>
+      <w:r>
+        <w:rPr>
+          <w:sz w:val="24"/>
+          <w:szCs w:val="24"/>
+        </w:rPr>
+        <w:t>seolah-olah</w:t>
+      </w:r>
+      <w:proofErr w:type="spellEnd"/>
+      <w:r>
+        <w:rPr>
+          <w:sz w:val="24"/>
+          <w:szCs w:val="24"/>
+        </w:rPr>
+        <w:t xml:space="preserve"> </w:t>
+      </w:r>
+      <w:proofErr w:type="spellStart"/>
+      <w:r>
+        <w:rPr>
+          <w:sz w:val="24"/>
+          <w:szCs w:val="24"/>
+        </w:rPr>
+        <w:t>itu</w:t>
+      </w:r>
+      <w:proofErr w:type="spellEnd"/>
+      <w:r>
+        <w:rPr>
+          <w:sz w:val="24"/>
+          <w:szCs w:val="24"/>
+        </w:rPr>
+        <w:t xml:space="preserve"> </w:t>
+      </w:r>
+      <w:proofErr w:type="spellStart"/>
+      <w:r>
+        <w:rPr>
+          <w:sz w:val="24"/>
+          <w:szCs w:val="24"/>
+        </w:rPr>
+        <w:t>adalah</w:t>
+      </w:r>
+      <w:proofErr w:type="spellEnd"/>
+      <w:r>
+        <w:rPr>
+          <w:sz w:val="24"/>
+          <w:szCs w:val="24"/>
+        </w:rPr>
+        <w:t xml:space="preserve"> </w:t>
+      </w:r>
+      <w:proofErr w:type="spellStart"/>
+      <w:r>
+        <w:rPr>
+          <w:sz w:val="24"/>
+          <w:szCs w:val="24"/>
+        </w:rPr>
+        <w:t>satu</w:t>
+      </w:r>
+      <w:proofErr w:type="spellEnd"/>
+      <w:r>
+        <w:rPr>
+          <w:sz w:val="24"/>
+          <w:szCs w:val="24"/>
+        </w:rPr>
+        <w:t xml:space="preserve"> </w:t>
+      </w:r>
+      <w:proofErr w:type="spellStart"/>
+      <w:r>
+        <w:rPr>
+          <w:sz w:val="24"/>
+          <w:szCs w:val="24"/>
+        </w:rPr>
+        <w:t>operasi</w:t>
+      </w:r>
+      <w:proofErr w:type="spellEnd"/>
+      <w:r>
+        <w:rPr>
+          <w:sz w:val="24"/>
+          <w:szCs w:val="24"/>
+        </w:rPr>
+        <w:t>.</w:t>
+      </w:r>
+      <w:r>
+        <w:rPr>
+          <w:sz w:val="24"/>
+          <w:szCs w:val="24"/>
+        </w:rPr>
+        <w:t xml:space="preserve"> Misal</w:t>
+      </w:r>
+      <w:r>
+        <w:rPr>
+          <w:sz w:val="24"/>
+          <w:szCs w:val="24"/>
+        </w:rPr>
+        <w:t xml:space="preserve"> </w:t>
+      </w:r>
+      <w:proofErr w:type="spellStart"/>
+      <w:r>
+        <w:rPr>
+          <w:sz w:val="24"/>
+          <w:szCs w:val="24"/>
+        </w:rPr>
+        <w:t>semua</w:t>
+      </w:r>
+      <w:proofErr w:type="spellEnd"/>
+      <w:r>
+        <w:rPr>
+          <w:sz w:val="24"/>
+          <w:szCs w:val="24"/>
+        </w:rPr>
+        <w:t xml:space="preserve"> </w:t>
+      </w:r>
+      <w:proofErr w:type="spellStart"/>
+      <w:r>
+        <w:rPr>
+          <w:sz w:val="24"/>
+          <w:szCs w:val="24"/>
+        </w:rPr>
+        <w:t>transaksi</w:t>
+      </w:r>
+      <w:proofErr w:type="spellEnd"/>
+      <w:r>
+        <w:rPr>
+          <w:sz w:val="24"/>
+          <w:szCs w:val="24"/>
+        </w:rPr>
+        <w:t xml:space="preserve"> </w:t>
+      </w:r>
+      <w:proofErr w:type="spellStart"/>
+      <w:r>
+        <w:rPr>
+          <w:sz w:val="24"/>
+          <w:szCs w:val="24"/>
+        </w:rPr>
+        <w:t>terjadi</w:t>
+      </w:r>
+      <w:proofErr w:type="spellEnd"/>
+      <w:r>
+        <w:rPr>
+          <w:sz w:val="24"/>
+          <w:szCs w:val="24"/>
+        </w:rPr>
+        <w:t xml:space="preserve"> </w:t>
+      </w:r>
+      <w:proofErr w:type="spellStart"/>
+      <w:r>
+        <w:rPr>
+          <w:sz w:val="24"/>
+          <w:szCs w:val="24"/>
+        </w:rPr>
+        <w:t>atau</w:t>
+      </w:r>
+      <w:proofErr w:type="spellEnd"/>
+      <w:r>
+        <w:rPr>
+          <w:sz w:val="24"/>
+          <w:szCs w:val="24"/>
+        </w:rPr>
+        <w:t xml:space="preserve"> </w:t>
+      </w:r>
+      <w:proofErr w:type="spellStart"/>
+      <w:r>
+        <w:rPr>
+          <w:sz w:val="24"/>
+          <w:szCs w:val="24"/>
+        </w:rPr>
+        <w:t>tidak</w:t>
+      </w:r>
+      <w:proofErr w:type="spellEnd"/>
+      <w:r>
+        <w:rPr>
+          <w:sz w:val="24"/>
+          <w:szCs w:val="24"/>
+        </w:rPr>
+        <w:t xml:space="preserve"> </w:t>
+      </w:r>
+      <w:proofErr w:type="spellStart"/>
+      <w:r>
+        <w:rPr>
+          <w:sz w:val="24"/>
+          <w:szCs w:val="24"/>
+        </w:rPr>
+        <w:t>sama</w:t>
+      </w:r>
+      <w:proofErr w:type="spellEnd"/>
+      <w:r>
+        <w:rPr>
+          <w:sz w:val="24"/>
+          <w:szCs w:val="24"/>
+        </w:rPr>
+        <w:t xml:space="preserve"> </w:t>
+      </w:r>
+      <w:proofErr w:type="spellStart"/>
+      <w:r>
+        <w:rPr>
+          <w:sz w:val="24"/>
+          <w:szCs w:val="24"/>
+        </w:rPr>
+        <w:t>sekali</w:t>
+      </w:r>
+      <w:proofErr w:type="spellEnd"/>
+      <w:r>
+        <w:rPr>
+          <w:sz w:val="24"/>
+          <w:szCs w:val="24"/>
+        </w:rPr>
+        <w:t xml:space="preserve">. Jadi </w:t>
+      </w:r>
+      <w:proofErr w:type="spellStart"/>
+      <w:r>
+        <w:rPr>
+          <w:sz w:val="24"/>
+          <w:szCs w:val="24"/>
+        </w:rPr>
+        <w:t>istilahnya</w:t>
+      </w:r>
+      <w:proofErr w:type="spellEnd"/>
+      <w:r>
+        <w:rPr>
+          <w:sz w:val="24"/>
+          <w:szCs w:val="24"/>
+        </w:rPr>
+        <w:t xml:space="preserve"> kalo </w:t>
+      </w:r>
+      <w:proofErr w:type="spellStart"/>
+      <w:r>
+        <w:rPr>
+          <w:sz w:val="24"/>
+          <w:szCs w:val="24"/>
+        </w:rPr>
+        <w:t>dijalnkan</w:t>
+      </w:r>
+      <w:proofErr w:type="spellEnd"/>
+      <w:r>
+        <w:rPr>
+          <w:sz w:val="24"/>
+          <w:szCs w:val="24"/>
+        </w:rPr>
+        <w:t xml:space="preserve"> </w:t>
+      </w:r>
+      <w:proofErr w:type="spellStart"/>
+      <w:r>
+        <w:rPr>
+          <w:sz w:val="24"/>
+          <w:szCs w:val="24"/>
+        </w:rPr>
+        <w:t>satu</w:t>
+      </w:r>
+      <w:proofErr w:type="spellEnd"/>
+      <w:r>
+        <w:rPr>
+          <w:sz w:val="24"/>
+          <w:szCs w:val="24"/>
+        </w:rPr>
+        <w:t xml:space="preserve"> </w:t>
+      </w:r>
+      <w:proofErr w:type="spellStart"/>
+      <w:r>
+        <w:rPr>
+          <w:sz w:val="24"/>
+          <w:szCs w:val="24"/>
+        </w:rPr>
+        <w:t>ya</w:t>
+      </w:r>
+      <w:proofErr w:type="spellEnd"/>
+      <w:r>
+        <w:rPr>
+          <w:sz w:val="24"/>
+          <w:szCs w:val="24"/>
+        </w:rPr>
+        <w:t xml:space="preserve"> </w:t>
+      </w:r>
+      <w:proofErr w:type="spellStart"/>
+      <w:r>
+        <w:rPr>
+          <w:sz w:val="24"/>
+          <w:szCs w:val="24"/>
+        </w:rPr>
+        <w:t>jalan</w:t>
+      </w:r>
+      <w:proofErr w:type="spellEnd"/>
+      <w:r>
+        <w:rPr>
+          <w:sz w:val="24"/>
+          <w:szCs w:val="24"/>
+        </w:rPr>
+        <w:t xml:space="preserve"> </w:t>
+      </w:r>
+      <w:proofErr w:type="spellStart"/>
+      <w:r>
+        <w:rPr>
+          <w:sz w:val="24"/>
+          <w:szCs w:val="24"/>
+        </w:rPr>
+        <w:t>semua</w:t>
+      </w:r>
+      <w:proofErr w:type="spellEnd"/>
+      <w:r>
+        <w:rPr>
+          <w:sz w:val="24"/>
+          <w:szCs w:val="24"/>
+        </w:rPr>
+        <w:t xml:space="preserve"> kalo </w:t>
+      </w:r>
+      <w:proofErr w:type="spellStart"/>
+      <w:r>
+        <w:rPr>
+          <w:sz w:val="24"/>
+          <w:szCs w:val="24"/>
+        </w:rPr>
+        <w:t>tidak</w:t>
+      </w:r>
+      <w:proofErr w:type="spellEnd"/>
+      <w:r>
+        <w:rPr>
+          <w:sz w:val="24"/>
+          <w:szCs w:val="24"/>
+        </w:rPr>
+        <w:t xml:space="preserve"> </w:t>
+      </w:r>
+      <w:proofErr w:type="spellStart"/>
+      <w:r>
+        <w:rPr>
+          <w:sz w:val="24"/>
+          <w:szCs w:val="24"/>
+        </w:rPr>
+        <w:t>dijalankan</w:t>
+      </w:r>
+      <w:proofErr w:type="spellEnd"/>
+      <w:r>
+        <w:rPr>
+          <w:sz w:val="24"/>
+          <w:szCs w:val="24"/>
+        </w:rPr>
+        <w:t xml:space="preserve"> </w:t>
+      </w:r>
+      <w:proofErr w:type="spellStart"/>
+      <w:r>
+        <w:rPr>
+          <w:sz w:val="24"/>
+          <w:szCs w:val="24"/>
+        </w:rPr>
+        <w:t>ya</w:t>
+      </w:r>
+      <w:proofErr w:type="spellEnd"/>
+      <w:r>
+        <w:rPr>
+          <w:sz w:val="24"/>
+          <w:szCs w:val="24"/>
+        </w:rPr>
+        <w:t xml:space="preserve"> </w:t>
+      </w:r>
+      <w:proofErr w:type="spellStart"/>
+      <w:r>
+        <w:rPr>
+          <w:sz w:val="24"/>
+          <w:szCs w:val="24"/>
+        </w:rPr>
+        <w:t>tidak</w:t>
+      </w:r>
+      <w:proofErr w:type="spellEnd"/>
+      <w:r>
+        <w:rPr>
+          <w:sz w:val="24"/>
+          <w:szCs w:val="24"/>
+        </w:rPr>
+        <w:t xml:space="preserve"> </w:t>
+      </w:r>
+      <w:proofErr w:type="spellStart"/>
+      <w:r>
+        <w:rPr>
+          <w:sz w:val="24"/>
+          <w:szCs w:val="24"/>
+        </w:rPr>
+        <w:t>dijalankan</w:t>
+      </w:r>
+      <w:proofErr w:type="spellEnd"/>
+      <w:r>
+        <w:rPr>
+          <w:sz w:val="24"/>
+          <w:szCs w:val="24"/>
+        </w:rPr>
+        <w:t xml:space="preserve"> </w:t>
+      </w:r>
+      <w:proofErr w:type="spellStart"/>
+      <w:r>
+        <w:rPr>
+          <w:sz w:val="24"/>
+          <w:szCs w:val="24"/>
+        </w:rPr>
+        <w:t>semua</w:t>
+      </w:r>
+      <w:proofErr w:type="spellEnd"/>
+      <w:r>
+        <w:rPr>
+          <w:sz w:val="24"/>
+          <w:szCs w:val="24"/>
+        </w:rPr>
+        <w:t xml:space="preserve">. Jika </w:t>
+      </w:r>
+      <w:proofErr w:type="spellStart"/>
+      <w:r>
+        <w:rPr>
+          <w:sz w:val="24"/>
+          <w:szCs w:val="24"/>
+        </w:rPr>
+        <w:t>kita</w:t>
+      </w:r>
+      <w:proofErr w:type="spellEnd"/>
+      <w:r>
+        <w:rPr>
+          <w:sz w:val="24"/>
+          <w:szCs w:val="24"/>
+        </w:rPr>
+        <w:t xml:space="preserve"> </w:t>
+      </w:r>
+      <w:proofErr w:type="spellStart"/>
+      <w:r>
+        <w:rPr>
+          <w:sz w:val="24"/>
+          <w:szCs w:val="24"/>
+        </w:rPr>
+        <w:t>ingin</w:t>
+      </w:r>
+      <w:proofErr w:type="spellEnd"/>
+      <w:r>
+        <w:rPr>
+          <w:sz w:val="24"/>
+          <w:szCs w:val="24"/>
+        </w:rPr>
+        <w:t xml:space="preserve"> </w:t>
+      </w:r>
+      <w:proofErr w:type="spellStart"/>
+      <w:r>
+        <w:rPr>
+          <w:sz w:val="24"/>
+          <w:szCs w:val="24"/>
+        </w:rPr>
+        <w:t>memindahkan</w:t>
+      </w:r>
+      <w:proofErr w:type="spellEnd"/>
+      <w:r>
+        <w:rPr>
+          <w:sz w:val="24"/>
+          <w:szCs w:val="24"/>
+        </w:rPr>
+        <w:t xml:space="preserve"> uang </w:t>
+      </w:r>
+      <w:proofErr w:type="spellStart"/>
+      <w:r>
+        <w:rPr>
+          <w:sz w:val="24"/>
+          <w:szCs w:val="24"/>
+        </w:rPr>
+        <w:t>dari</w:t>
+      </w:r>
+      <w:proofErr w:type="spellEnd"/>
+      <w:r>
+        <w:rPr>
+          <w:sz w:val="24"/>
+          <w:szCs w:val="24"/>
+        </w:rPr>
+        <w:t xml:space="preserve"> Bank A </w:t>
+      </w:r>
+      <w:proofErr w:type="spellStart"/>
+      <w:r>
+        <w:rPr>
+          <w:sz w:val="24"/>
+          <w:szCs w:val="24"/>
+        </w:rPr>
+        <w:t>ke</w:t>
+      </w:r>
+      <w:proofErr w:type="spellEnd"/>
+      <w:r>
+        <w:rPr>
+          <w:sz w:val="24"/>
+          <w:szCs w:val="24"/>
+        </w:rPr>
+        <w:t xml:space="preserve"> Bank B, </w:t>
+      </w:r>
+      <w:proofErr w:type="spellStart"/>
+      <w:r>
+        <w:rPr>
+          <w:sz w:val="24"/>
+          <w:szCs w:val="24"/>
+        </w:rPr>
+        <w:t>lalu</w:t>
+      </w:r>
+      <w:proofErr w:type="spellEnd"/>
+      <w:r>
+        <w:rPr>
+          <w:sz w:val="24"/>
+          <w:szCs w:val="24"/>
+        </w:rPr>
+        <w:t xml:space="preserve"> </w:t>
+      </w:r>
+      <w:proofErr w:type="spellStart"/>
+      <w:r>
+        <w:rPr>
+          <w:sz w:val="24"/>
+          <w:szCs w:val="24"/>
+        </w:rPr>
+        <w:t>terjadi</w:t>
+      </w:r>
+      <w:proofErr w:type="spellEnd"/>
+      <w:r>
+        <w:rPr>
+          <w:sz w:val="24"/>
+          <w:szCs w:val="24"/>
+        </w:rPr>
+        <w:t xml:space="preserve"> error pada server Bank B </w:t>
+      </w:r>
+      <w:proofErr w:type="spellStart"/>
+      <w:r>
+        <w:rPr>
+          <w:sz w:val="24"/>
+          <w:szCs w:val="24"/>
+        </w:rPr>
+        <w:t>padahal</w:t>
+      </w:r>
+      <w:proofErr w:type="spellEnd"/>
+      <w:r>
+        <w:rPr>
+          <w:sz w:val="24"/>
+          <w:szCs w:val="24"/>
+        </w:rPr>
+        <w:t xml:space="preserve"> </w:t>
+      </w:r>
+      <w:proofErr w:type="spellStart"/>
+      <w:r>
+        <w:rPr>
+          <w:sz w:val="24"/>
+          <w:szCs w:val="24"/>
+        </w:rPr>
+        <w:t>kita</w:t>
+      </w:r>
+      <w:proofErr w:type="spellEnd"/>
+      <w:r>
+        <w:rPr>
+          <w:sz w:val="24"/>
+          <w:szCs w:val="24"/>
+        </w:rPr>
+        <w:t xml:space="preserve"> </w:t>
+      </w:r>
+      <w:proofErr w:type="spellStart"/>
+      <w:r>
+        <w:rPr>
+          <w:sz w:val="24"/>
+          <w:szCs w:val="24"/>
+        </w:rPr>
+        <w:t>sudah</w:t>
+      </w:r>
+      <w:proofErr w:type="spellEnd"/>
+      <w:r>
+        <w:rPr>
+          <w:sz w:val="24"/>
+          <w:szCs w:val="24"/>
+        </w:rPr>
+        <w:t xml:space="preserve"> </w:t>
+      </w:r>
+      <w:proofErr w:type="spellStart"/>
+      <w:r>
+        <w:rPr>
+          <w:sz w:val="24"/>
+          <w:szCs w:val="24"/>
+        </w:rPr>
+        <w:t>memencet</w:t>
+      </w:r>
+      <w:proofErr w:type="spellEnd"/>
+      <w:r>
+        <w:rPr>
+          <w:sz w:val="24"/>
+          <w:szCs w:val="24"/>
+        </w:rPr>
+        <w:t xml:space="preserve"> </w:t>
+      </w:r>
+      <w:proofErr w:type="spellStart"/>
+      <w:r>
+        <w:rPr>
+          <w:sz w:val="24"/>
+          <w:szCs w:val="24"/>
+        </w:rPr>
+        <w:t>tombol</w:t>
+      </w:r>
+      <w:proofErr w:type="spellEnd"/>
+      <w:r>
+        <w:rPr>
+          <w:sz w:val="24"/>
+          <w:szCs w:val="24"/>
+        </w:rPr>
+        <w:t xml:space="preserve"> </w:t>
+      </w:r>
+      <w:proofErr w:type="spellStart"/>
+      <w:r>
+        <w:rPr>
+          <w:sz w:val="24"/>
+          <w:szCs w:val="24"/>
+        </w:rPr>
+        <w:t>kirim</w:t>
+      </w:r>
+      <w:proofErr w:type="spellEnd"/>
+      <w:r>
+        <w:rPr>
+          <w:sz w:val="24"/>
+          <w:szCs w:val="24"/>
+        </w:rPr>
+        <w:t xml:space="preserve">, </w:t>
+      </w:r>
+      <w:proofErr w:type="spellStart"/>
+      <w:r>
+        <w:rPr>
+          <w:sz w:val="24"/>
+          <w:szCs w:val="24"/>
+        </w:rPr>
+        <w:t>apa</w:t>
+      </w:r>
+      <w:proofErr w:type="spellEnd"/>
+      <w:r>
+        <w:rPr>
+          <w:sz w:val="24"/>
+          <w:szCs w:val="24"/>
+        </w:rPr>
+        <w:t xml:space="preserve"> yang </w:t>
+      </w:r>
+      <w:proofErr w:type="spellStart"/>
+      <w:r>
+        <w:rPr>
+          <w:sz w:val="24"/>
+          <w:szCs w:val="24"/>
+        </w:rPr>
+        <w:t>terjadi</w:t>
+      </w:r>
+      <w:proofErr w:type="spellEnd"/>
+      <w:r>
+        <w:rPr>
+          <w:sz w:val="24"/>
+          <w:szCs w:val="24"/>
+        </w:rPr>
+        <w:t xml:space="preserve">? Jika system bank A dan Bank B </w:t>
+      </w:r>
+      <w:proofErr w:type="spellStart"/>
+      <w:r>
+        <w:rPr>
+          <w:sz w:val="24"/>
+          <w:szCs w:val="24"/>
+        </w:rPr>
+        <w:t>tidak</w:t>
+      </w:r>
+      <w:proofErr w:type="spellEnd"/>
+      <w:r>
+        <w:rPr>
+          <w:sz w:val="24"/>
+          <w:szCs w:val="24"/>
+        </w:rPr>
+        <w:t xml:space="preserve"> </w:t>
+      </w:r>
+      <w:proofErr w:type="spellStart"/>
+      <w:r>
+        <w:rPr>
+          <w:sz w:val="24"/>
+          <w:szCs w:val="24"/>
+        </w:rPr>
+        <w:t>menggunakan</w:t>
+      </w:r>
+      <w:proofErr w:type="spellEnd"/>
+      <w:r>
+        <w:rPr>
+          <w:sz w:val="24"/>
+          <w:szCs w:val="24"/>
+        </w:rPr>
+        <w:t xml:space="preserve"> Atomicity, </w:t>
+      </w:r>
+      <w:proofErr w:type="spellStart"/>
+      <w:r>
+        <w:rPr>
+          <w:sz w:val="24"/>
+          <w:szCs w:val="24"/>
+        </w:rPr>
+        <w:t>maka</w:t>
+      </w:r>
+      <w:proofErr w:type="spellEnd"/>
+      <w:r>
+        <w:rPr>
+          <w:sz w:val="24"/>
+          <w:szCs w:val="24"/>
+        </w:rPr>
+        <w:t xml:space="preserve"> uang </w:t>
+      </w:r>
+      <w:proofErr w:type="spellStart"/>
+      <w:r>
+        <w:rPr>
+          <w:sz w:val="24"/>
+          <w:szCs w:val="24"/>
+        </w:rPr>
+        <w:t>tersebut</w:t>
+      </w:r>
+      <w:proofErr w:type="spellEnd"/>
+      <w:r>
+        <w:rPr>
+          <w:sz w:val="24"/>
+          <w:szCs w:val="24"/>
+        </w:rPr>
+        <w:t xml:space="preserve"> </w:t>
+      </w:r>
+      <w:proofErr w:type="spellStart"/>
+      <w:r>
+        <w:rPr>
+          <w:sz w:val="24"/>
+          <w:szCs w:val="24"/>
+        </w:rPr>
+        <w:t>akan</w:t>
+      </w:r>
+      <w:proofErr w:type="spellEnd"/>
+      <w:r>
+        <w:rPr>
+          <w:sz w:val="24"/>
+          <w:szCs w:val="24"/>
+        </w:rPr>
+        <w:t xml:space="preserve"> </w:t>
+      </w:r>
+      <w:proofErr w:type="spellStart"/>
+      <w:r>
+        <w:rPr>
+          <w:sz w:val="24"/>
+          <w:szCs w:val="24"/>
+        </w:rPr>
+        <w:t>hilang</w:t>
+      </w:r>
+      <w:proofErr w:type="spellEnd"/>
+      <w:r>
+        <w:rPr>
+          <w:sz w:val="24"/>
+          <w:szCs w:val="24"/>
+        </w:rPr>
+        <w:t xml:space="preserve">, Atomicity </w:t>
+      </w:r>
+      <w:proofErr w:type="spellStart"/>
+      <w:r>
+        <w:rPr>
+          <w:sz w:val="24"/>
+          <w:szCs w:val="24"/>
+        </w:rPr>
+        <w:t>mencegah</w:t>
+      </w:r>
+      <w:proofErr w:type="spellEnd"/>
+      <w:r>
+        <w:rPr>
+          <w:sz w:val="24"/>
+          <w:szCs w:val="24"/>
+        </w:rPr>
+        <w:t xml:space="preserve"> </w:t>
+      </w:r>
+      <w:proofErr w:type="spellStart"/>
+      <w:r>
+        <w:rPr>
+          <w:sz w:val="24"/>
+          <w:szCs w:val="24"/>
+        </w:rPr>
+        <w:t>terjadinya</w:t>
+      </w:r>
+      <w:proofErr w:type="spellEnd"/>
+      <w:r>
+        <w:rPr>
+          <w:sz w:val="24"/>
+          <w:szCs w:val="24"/>
+        </w:rPr>
+        <w:t xml:space="preserve"> </w:t>
+      </w:r>
+      <w:proofErr w:type="spellStart"/>
+      <w:r>
+        <w:rPr>
+          <w:sz w:val="24"/>
+          <w:szCs w:val="24"/>
+        </w:rPr>
+        <w:t>hal</w:t>
+      </w:r>
+      <w:proofErr w:type="spellEnd"/>
+      <w:r>
+        <w:rPr>
+          <w:sz w:val="24"/>
+          <w:szCs w:val="24"/>
+        </w:rPr>
+        <w:t xml:space="preserve"> </w:t>
+      </w:r>
+      <w:proofErr w:type="spellStart"/>
+      <w:r>
+        <w:rPr>
+          <w:sz w:val="24"/>
+          <w:szCs w:val="24"/>
+        </w:rPr>
+        <w:t>tersebut</w:t>
+      </w:r>
+      <w:proofErr w:type="spellEnd"/>
+      <w:r>
+        <w:rPr>
+          <w:sz w:val="24"/>
+          <w:szCs w:val="24"/>
+        </w:rPr>
+        <w:t xml:space="preserve">. Maka </w:t>
+      </w:r>
+      <w:proofErr w:type="spellStart"/>
+      <w:r>
+        <w:rPr>
+          <w:sz w:val="24"/>
+          <w:szCs w:val="24"/>
+        </w:rPr>
+        <w:t>dari</w:t>
+      </w:r>
+      <w:proofErr w:type="spellEnd"/>
+      <w:r>
+        <w:rPr>
+          <w:sz w:val="24"/>
+          <w:szCs w:val="24"/>
+        </w:rPr>
+        <w:t xml:space="preserve"> </w:t>
+      </w:r>
+      <w:proofErr w:type="spellStart"/>
+      <w:r>
+        <w:rPr>
+          <w:sz w:val="24"/>
+          <w:szCs w:val="24"/>
+        </w:rPr>
+        <w:t>itu</w:t>
+      </w:r>
+      <w:proofErr w:type="spellEnd"/>
+      <w:r>
+        <w:rPr>
+          <w:sz w:val="24"/>
+          <w:szCs w:val="24"/>
+        </w:rPr>
+        <w:t xml:space="preserve"> </w:t>
+      </w:r>
+      <w:proofErr w:type="spellStart"/>
+      <w:r>
+        <w:rPr>
+          <w:sz w:val="24"/>
+          <w:szCs w:val="24"/>
+        </w:rPr>
+        <w:t>istilahnya</w:t>
+      </w:r>
+      <w:proofErr w:type="spellEnd"/>
+      <w:r>
+        <w:rPr>
+          <w:sz w:val="24"/>
+          <w:szCs w:val="24"/>
+        </w:rPr>
+        <w:t xml:space="preserve"> </w:t>
+      </w:r>
+      <w:proofErr w:type="spellStart"/>
+      <w:r>
+        <w:rPr>
+          <w:sz w:val="24"/>
+          <w:szCs w:val="24"/>
+        </w:rPr>
+        <w:t>jika</w:t>
+      </w:r>
+      <w:proofErr w:type="spellEnd"/>
+      <w:r>
+        <w:rPr>
+          <w:sz w:val="24"/>
+          <w:szCs w:val="24"/>
+        </w:rPr>
+        <w:t xml:space="preserve"> </w:t>
+      </w:r>
+      <w:proofErr w:type="spellStart"/>
+      <w:r>
+        <w:rPr>
+          <w:sz w:val="24"/>
+          <w:szCs w:val="24"/>
+        </w:rPr>
+        <w:lastRenderedPageBreak/>
+        <w:t>dijalankan</w:t>
+      </w:r>
+      <w:proofErr w:type="spellEnd"/>
+      <w:r>
+        <w:rPr>
+          <w:sz w:val="24"/>
+          <w:szCs w:val="24"/>
+        </w:rPr>
+        <w:t xml:space="preserve"> </w:t>
+      </w:r>
+      <w:proofErr w:type="spellStart"/>
+      <w:r>
+        <w:rPr>
+          <w:sz w:val="24"/>
+          <w:szCs w:val="24"/>
+        </w:rPr>
+        <w:t>ya</w:t>
+      </w:r>
+      <w:proofErr w:type="spellEnd"/>
+      <w:r>
+        <w:rPr>
+          <w:sz w:val="24"/>
+          <w:szCs w:val="24"/>
+        </w:rPr>
+        <w:t xml:space="preserve"> </w:t>
+      </w:r>
+      <w:proofErr w:type="spellStart"/>
+      <w:r>
+        <w:rPr>
+          <w:sz w:val="24"/>
+          <w:szCs w:val="24"/>
+        </w:rPr>
+        <w:t>jalan</w:t>
+      </w:r>
+      <w:proofErr w:type="spellEnd"/>
+      <w:r>
+        <w:rPr>
+          <w:sz w:val="24"/>
+          <w:szCs w:val="24"/>
+        </w:rPr>
+        <w:t xml:space="preserve"> </w:t>
+      </w:r>
+      <w:proofErr w:type="spellStart"/>
+      <w:r>
+        <w:rPr>
+          <w:sz w:val="24"/>
+          <w:szCs w:val="24"/>
+        </w:rPr>
+        <w:t>semua</w:t>
+      </w:r>
+      <w:proofErr w:type="spellEnd"/>
+      <w:r>
+        <w:rPr>
+          <w:sz w:val="24"/>
+          <w:szCs w:val="24"/>
+        </w:rPr>
+        <w:t xml:space="preserve">, </w:t>
+      </w:r>
+      <w:proofErr w:type="spellStart"/>
+      <w:r>
+        <w:rPr>
+          <w:sz w:val="24"/>
+          <w:szCs w:val="24"/>
+        </w:rPr>
+        <w:t>jika</w:t>
+      </w:r>
+      <w:proofErr w:type="spellEnd"/>
+      <w:r>
+        <w:rPr>
+          <w:sz w:val="24"/>
+          <w:szCs w:val="24"/>
+        </w:rPr>
+        <w:t xml:space="preserve"> </w:t>
+      </w:r>
+      <w:proofErr w:type="spellStart"/>
+      <w:r>
+        <w:rPr>
+          <w:sz w:val="24"/>
+          <w:szCs w:val="24"/>
+        </w:rPr>
+        <w:t>dijalankan</w:t>
+      </w:r>
+      <w:proofErr w:type="spellEnd"/>
+      <w:r>
+        <w:rPr>
+          <w:sz w:val="24"/>
+          <w:szCs w:val="24"/>
+        </w:rPr>
+        <w:t xml:space="preserve"> </w:t>
+      </w:r>
+      <w:proofErr w:type="spellStart"/>
+      <w:r>
+        <w:rPr>
+          <w:sz w:val="24"/>
+          <w:szCs w:val="24"/>
+        </w:rPr>
+        <w:t>ke</w:t>
+      </w:r>
+      <w:proofErr w:type="spellEnd"/>
+      <w:r>
+        <w:rPr>
+          <w:sz w:val="24"/>
+          <w:szCs w:val="24"/>
+        </w:rPr>
+        <w:t xml:space="preserve"> server Bank B </w:t>
+      </w:r>
+      <w:proofErr w:type="spellStart"/>
+      <w:r>
+        <w:rPr>
+          <w:sz w:val="24"/>
+          <w:szCs w:val="24"/>
+        </w:rPr>
+        <w:t>ya</w:t>
+      </w:r>
+      <w:proofErr w:type="spellEnd"/>
+      <w:r>
+        <w:rPr>
+          <w:sz w:val="24"/>
+          <w:szCs w:val="24"/>
+        </w:rPr>
+        <w:t xml:space="preserve"> </w:t>
+      </w:r>
+      <w:proofErr w:type="spellStart"/>
+      <w:r>
+        <w:rPr>
+          <w:sz w:val="24"/>
+          <w:szCs w:val="24"/>
+        </w:rPr>
+        <w:t>dijalankan</w:t>
+      </w:r>
+      <w:proofErr w:type="spellEnd"/>
+      <w:r>
+        <w:rPr>
+          <w:sz w:val="24"/>
+          <w:szCs w:val="24"/>
+        </w:rPr>
+        <w:t xml:space="preserve"> </w:t>
+      </w:r>
+      <w:proofErr w:type="spellStart"/>
+      <w:r>
+        <w:rPr>
+          <w:sz w:val="24"/>
+          <w:szCs w:val="24"/>
+        </w:rPr>
+        <w:t>keduanya</w:t>
+      </w:r>
+      <w:proofErr w:type="spellEnd"/>
+      <w:r>
+        <w:rPr>
+          <w:sz w:val="24"/>
+          <w:szCs w:val="24"/>
+        </w:rPr>
+        <w:t xml:space="preserve"> Bank A dan Bank B, </w:t>
+      </w:r>
+      <w:proofErr w:type="spellStart"/>
+      <w:r>
+        <w:rPr>
+          <w:sz w:val="24"/>
+          <w:szCs w:val="24"/>
+        </w:rPr>
+        <w:t>jika</w:t>
+      </w:r>
+      <w:proofErr w:type="spellEnd"/>
+      <w:r>
+        <w:rPr>
+          <w:sz w:val="24"/>
+          <w:szCs w:val="24"/>
+        </w:rPr>
+        <w:t xml:space="preserve"> </w:t>
+      </w:r>
+      <w:proofErr w:type="spellStart"/>
+      <w:r>
+        <w:rPr>
+          <w:sz w:val="24"/>
+          <w:szCs w:val="24"/>
+        </w:rPr>
+        <w:t>tidak</w:t>
+      </w:r>
+      <w:proofErr w:type="spellEnd"/>
+      <w:r>
+        <w:rPr>
+          <w:sz w:val="24"/>
+          <w:szCs w:val="24"/>
+        </w:rPr>
+        <w:t xml:space="preserve"> </w:t>
+      </w:r>
+      <w:proofErr w:type="spellStart"/>
+      <w:r>
+        <w:rPr>
+          <w:sz w:val="24"/>
+          <w:szCs w:val="24"/>
+        </w:rPr>
+        <w:t>dijalankan</w:t>
+      </w:r>
+      <w:proofErr w:type="spellEnd"/>
+      <w:r>
+        <w:rPr>
+          <w:sz w:val="24"/>
+          <w:szCs w:val="24"/>
+        </w:rPr>
+        <w:t xml:space="preserve"> </w:t>
+      </w:r>
+      <w:proofErr w:type="spellStart"/>
+      <w:r>
+        <w:rPr>
+          <w:sz w:val="24"/>
+          <w:szCs w:val="24"/>
+        </w:rPr>
+        <w:t>ya</w:t>
+      </w:r>
+      <w:proofErr w:type="spellEnd"/>
+      <w:r>
+        <w:rPr>
+          <w:sz w:val="24"/>
+          <w:szCs w:val="24"/>
+        </w:rPr>
+        <w:t xml:space="preserve"> </w:t>
+      </w:r>
+      <w:proofErr w:type="spellStart"/>
+      <w:r>
+        <w:rPr>
+          <w:sz w:val="24"/>
+          <w:szCs w:val="24"/>
+        </w:rPr>
+        <w:t>tidak</w:t>
+      </w:r>
+      <w:proofErr w:type="spellEnd"/>
+      <w:r>
+        <w:rPr>
+          <w:sz w:val="24"/>
+          <w:szCs w:val="24"/>
+        </w:rPr>
+        <w:t xml:space="preserve"> </w:t>
+      </w:r>
+      <w:proofErr w:type="spellStart"/>
+      <w:r>
+        <w:rPr>
+          <w:sz w:val="24"/>
+          <w:szCs w:val="24"/>
+        </w:rPr>
+        <w:t>jalan</w:t>
+      </w:r>
+      <w:proofErr w:type="spellEnd"/>
+      <w:r>
+        <w:rPr>
+          <w:sz w:val="24"/>
+          <w:szCs w:val="24"/>
+        </w:rPr>
+        <w:t xml:space="preserve"> </w:t>
+      </w:r>
+      <w:proofErr w:type="spellStart"/>
+      <w:r>
+        <w:rPr>
+          <w:sz w:val="24"/>
+          <w:szCs w:val="24"/>
+        </w:rPr>
+        <w:t>semua</w:t>
+      </w:r>
+      <w:proofErr w:type="spellEnd"/>
+      <w:r>
+        <w:rPr>
+          <w:sz w:val="24"/>
+          <w:szCs w:val="24"/>
+        </w:rPr>
+        <w:t xml:space="preserve">, </w:t>
+      </w:r>
+      <w:proofErr w:type="spellStart"/>
+      <w:r>
+        <w:rPr>
+          <w:sz w:val="24"/>
+          <w:szCs w:val="24"/>
+        </w:rPr>
+        <w:t>jika</w:t>
+      </w:r>
+      <w:proofErr w:type="spellEnd"/>
+      <w:r>
+        <w:rPr>
+          <w:sz w:val="24"/>
+          <w:szCs w:val="24"/>
+        </w:rPr>
+        <w:t xml:space="preserve"> </w:t>
+      </w:r>
+      <w:proofErr w:type="spellStart"/>
+      <w:r>
+        <w:rPr>
+          <w:sz w:val="24"/>
+          <w:szCs w:val="24"/>
+        </w:rPr>
+        <w:t>dijalankan</w:t>
+      </w:r>
+      <w:proofErr w:type="spellEnd"/>
+      <w:r>
+        <w:rPr>
+          <w:sz w:val="24"/>
+          <w:szCs w:val="24"/>
+        </w:rPr>
+        <w:t xml:space="preserve"> </w:t>
+      </w:r>
+      <w:proofErr w:type="spellStart"/>
+      <w:r>
+        <w:rPr>
+          <w:sz w:val="24"/>
+          <w:szCs w:val="24"/>
+        </w:rPr>
+        <w:t>ke</w:t>
+      </w:r>
+      <w:proofErr w:type="spellEnd"/>
+      <w:r>
+        <w:rPr>
+          <w:sz w:val="24"/>
+          <w:szCs w:val="24"/>
+        </w:rPr>
+        <w:t xml:space="preserve"> Bank B </w:t>
+      </w:r>
+      <w:proofErr w:type="spellStart"/>
+      <w:r>
+        <w:rPr>
+          <w:sz w:val="24"/>
+          <w:szCs w:val="24"/>
+        </w:rPr>
+        <w:t>ternyata</w:t>
+      </w:r>
+      <w:proofErr w:type="spellEnd"/>
+      <w:r>
+        <w:rPr>
+          <w:sz w:val="24"/>
+          <w:szCs w:val="24"/>
+        </w:rPr>
+        <w:t xml:space="preserve"> server Bank B </w:t>
+      </w:r>
+      <w:proofErr w:type="spellStart"/>
+      <w:r>
+        <w:rPr>
+          <w:sz w:val="24"/>
+          <w:szCs w:val="24"/>
+        </w:rPr>
+        <w:t>mengalami</w:t>
+      </w:r>
+      <w:proofErr w:type="spellEnd"/>
+      <w:r>
+        <w:rPr>
+          <w:sz w:val="24"/>
+          <w:szCs w:val="24"/>
+        </w:rPr>
+        <w:t xml:space="preserve"> error, </w:t>
+      </w:r>
+      <w:proofErr w:type="spellStart"/>
+      <w:r>
+        <w:rPr>
+          <w:sz w:val="24"/>
+          <w:szCs w:val="24"/>
+        </w:rPr>
+        <w:t>maka</w:t>
+      </w:r>
+      <w:proofErr w:type="spellEnd"/>
+      <w:r>
+        <w:rPr>
+          <w:sz w:val="24"/>
+          <w:szCs w:val="24"/>
+        </w:rPr>
+        <w:t xml:space="preserve"> </w:t>
+      </w:r>
+      <w:proofErr w:type="spellStart"/>
+      <w:r>
+        <w:rPr>
+          <w:sz w:val="24"/>
+          <w:szCs w:val="24"/>
+        </w:rPr>
+        <w:t>transaksi</w:t>
+      </w:r>
+      <w:proofErr w:type="spellEnd"/>
+      <w:r>
+        <w:rPr>
+          <w:sz w:val="24"/>
+          <w:szCs w:val="24"/>
+        </w:rPr>
+        <w:t xml:space="preserve"> </w:t>
+      </w:r>
+      <w:proofErr w:type="spellStart"/>
+      <w:r>
+        <w:rPr>
+          <w:sz w:val="24"/>
+          <w:szCs w:val="24"/>
+        </w:rPr>
+        <w:t>ke</w:t>
+      </w:r>
+      <w:proofErr w:type="spellEnd"/>
+      <w:r>
+        <w:rPr>
+          <w:sz w:val="24"/>
+          <w:szCs w:val="24"/>
+        </w:rPr>
+        <w:t xml:space="preserve"> Bank B </w:t>
+      </w:r>
+      <w:proofErr w:type="spellStart"/>
+      <w:r>
+        <w:rPr>
+          <w:sz w:val="24"/>
+          <w:szCs w:val="24"/>
+        </w:rPr>
+        <w:t>tidak</w:t>
+      </w:r>
+      <w:proofErr w:type="spellEnd"/>
+      <w:r>
+        <w:rPr>
+          <w:sz w:val="24"/>
+          <w:szCs w:val="24"/>
+        </w:rPr>
+        <w:t xml:space="preserve"> </w:t>
+      </w:r>
+      <w:proofErr w:type="spellStart"/>
+      <w:r>
+        <w:rPr>
+          <w:sz w:val="24"/>
+          <w:szCs w:val="24"/>
+        </w:rPr>
+        <w:t>dapat</w:t>
+      </w:r>
+      <w:proofErr w:type="spellEnd"/>
+      <w:r>
+        <w:rPr>
+          <w:sz w:val="24"/>
+          <w:szCs w:val="24"/>
+        </w:rPr>
+        <w:t xml:space="preserve"> </w:t>
+      </w:r>
+      <w:proofErr w:type="spellStart"/>
+      <w:r>
+        <w:rPr>
+          <w:sz w:val="24"/>
+          <w:szCs w:val="24"/>
+        </w:rPr>
+        <w:t>dijalankan</w:t>
+      </w:r>
+      <w:proofErr w:type="spellEnd"/>
+      <w:r>
+        <w:rPr>
+          <w:sz w:val="24"/>
+          <w:szCs w:val="24"/>
+        </w:rPr>
+        <w:t xml:space="preserve"> dan </w:t>
+      </w:r>
+      <w:proofErr w:type="spellStart"/>
+      <w:r>
+        <w:rPr>
+          <w:sz w:val="24"/>
+          <w:szCs w:val="24"/>
+        </w:rPr>
+        <w:t>perpindahan</w:t>
+      </w:r>
+      <w:proofErr w:type="spellEnd"/>
+      <w:r>
+        <w:rPr>
+          <w:sz w:val="24"/>
+          <w:szCs w:val="24"/>
+        </w:rPr>
+        <w:t xml:space="preserve"> uang </w:t>
+      </w:r>
+      <w:proofErr w:type="spellStart"/>
+      <w:r>
+        <w:rPr>
+          <w:sz w:val="24"/>
+          <w:szCs w:val="24"/>
+        </w:rPr>
+        <w:t>dari</w:t>
+      </w:r>
+      <w:proofErr w:type="spellEnd"/>
+      <w:r>
+        <w:rPr>
+          <w:sz w:val="24"/>
+          <w:szCs w:val="24"/>
+        </w:rPr>
+        <w:t xml:space="preserve"> Bank A </w:t>
+      </w:r>
+      <w:proofErr w:type="spellStart"/>
+      <w:r>
+        <w:rPr>
+          <w:sz w:val="24"/>
+          <w:szCs w:val="24"/>
+        </w:rPr>
+        <w:t>ke</w:t>
+      </w:r>
+      <w:proofErr w:type="spellEnd"/>
+      <w:r>
+        <w:rPr>
+          <w:sz w:val="24"/>
+          <w:szCs w:val="24"/>
+        </w:rPr>
+        <w:t xml:space="preserve"> Bank B pun </w:t>
+      </w:r>
+      <w:proofErr w:type="spellStart"/>
+      <w:r>
+        <w:rPr>
+          <w:sz w:val="24"/>
+          <w:szCs w:val="24"/>
+        </w:rPr>
+        <w:t>dibatalkan</w:t>
+      </w:r>
+      <w:proofErr w:type="spellEnd"/>
+      <w:r>
+        <w:rPr>
+          <w:sz w:val="24"/>
+          <w:szCs w:val="24"/>
+        </w:rPr>
+        <w:t>.</w:t>
+      </w:r>
+      <w:r>
+        <w:rPr>
+          <w:sz w:val="24"/>
+          <w:szCs w:val="24"/>
+        </w:rPr>
+        <w:t xml:space="preserve"> Atomicity juga </w:t>
+      </w:r>
+      <w:proofErr w:type="spellStart"/>
+      <w:r>
+        <w:rPr>
+          <w:sz w:val="24"/>
+          <w:szCs w:val="24"/>
+        </w:rPr>
+        <w:t>bersifat</w:t>
+      </w:r>
+      <w:proofErr w:type="spellEnd"/>
+      <w:r>
+        <w:rPr>
+          <w:sz w:val="24"/>
+          <w:szCs w:val="24"/>
+        </w:rPr>
+        <w:t xml:space="preserve"> </w:t>
+      </w:r>
+      <w:proofErr w:type="spellStart"/>
+      <w:r>
+        <w:rPr>
+          <w:sz w:val="24"/>
+          <w:szCs w:val="24"/>
+        </w:rPr>
+        <w:t>keterkaitan</w:t>
+      </w:r>
+      <w:proofErr w:type="spellEnd"/>
+      <w:r>
+        <w:rPr>
+          <w:sz w:val="24"/>
+          <w:szCs w:val="24"/>
+        </w:rPr>
+        <w:t>.</w:t>
+      </w:r>
+    </w:p>
+    <w:p>
+      <w:pPr>
+        <w:pStyle w:val="ListParagraph"/>
+        <w:ind w:left="1080"/>
+        <w:rPr>
+          <w:sz w:val="24"/>
+          <w:szCs w:val="24"/>
+        </w:rPr>
+      </w:pPr>
     </w:p>
     <w:p>
       <w:pPr>
@@ -3758,6 +5230,2024 @@
     <w:p>
       <w:pPr>
         <w:pStyle w:val="ListParagraph"/>
+        <w:ind w:left="1080"/>
+        <w:rPr>
+          <w:sz w:val="24"/>
+          <w:szCs w:val="24"/>
+        </w:rPr>
+      </w:pPr>
+      <w:r>
+        <w:rPr>
+          <w:sz w:val="24"/>
+          <w:szCs w:val="24"/>
+        </w:rPr>
+        <w:t xml:space="preserve">Consistency </w:t>
+      </w:r>
+      <w:proofErr w:type="spellStart"/>
+      <w:r>
+        <w:rPr>
+          <w:sz w:val="24"/>
+          <w:szCs w:val="24"/>
+        </w:rPr>
+        <w:t>digunakan</w:t>
+      </w:r>
+      <w:proofErr w:type="spellEnd"/>
+      <w:r>
+        <w:rPr>
+          <w:sz w:val="24"/>
+          <w:szCs w:val="24"/>
+        </w:rPr>
+        <w:t xml:space="preserve"> </w:t>
+      </w:r>
+      <w:proofErr w:type="spellStart"/>
+      <w:r>
+        <w:rPr>
+          <w:sz w:val="24"/>
+          <w:szCs w:val="24"/>
+        </w:rPr>
+        <w:t>untuk</w:t>
+      </w:r>
+      <w:proofErr w:type="spellEnd"/>
+      <w:r>
+        <w:rPr>
+          <w:sz w:val="24"/>
+          <w:szCs w:val="24"/>
+        </w:rPr>
+        <w:t xml:space="preserve"> </w:t>
+      </w:r>
+      <w:proofErr w:type="spellStart"/>
+      <w:r>
+        <w:rPr>
+          <w:sz w:val="24"/>
+          <w:szCs w:val="24"/>
+        </w:rPr>
+        <w:t>memeriksa</w:t>
+      </w:r>
+      <w:proofErr w:type="spellEnd"/>
+      <w:r>
+        <w:rPr>
+          <w:sz w:val="24"/>
+          <w:szCs w:val="24"/>
+        </w:rPr>
+        <w:t xml:space="preserve"> </w:t>
+      </w:r>
+      <w:proofErr w:type="spellStart"/>
+      <w:r>
+        <w:rPr>
+          <w:sz w:val="24"/>
+          <w:szCs w:val="24"/>
+        </w:rPr>
+        <w:t>apakah</w:t>
+      </w:r>
+      <w:proofErr w:type="spellEnd"/>
+      <w:r>
+        <w:rPr>
+          <w:sz w:val="24"/>
+          <w:szCs w:val="24"/>
+        </w:rPr>
+        <w:t xml:space="preserve"> </w:t>
+      </w:r>
+      <w:proofErr w:type="spellStart"/>
+      <w:r>
+        <w:rPr>
+          <w:sz w:val="24"/>
+          <w:szCs w:val="24"/>
+        </w:rPr>
+        <w:t>setiap</w:t>
+      </w:r>
+      <w:proofErr w:type="spellEnd"/>
+      <w:r>
+        <w:rPr>
+          <w:sz w:val="24"/>
+          <w:szCs w:val="24"/>
+        </w:rPr>
+        <w:t xml:space="preserve"> </w:t>
+      </w:r>
+      <w:proofErr w:type="spellStart"/>
+      <w:r>
+        <w:rPr>
+          <w:sz w:val="24"/>
+          <w:szCs w:val="24"/>
+        </w:rPr>
+        <w:t>operasi</w:t>
+      </w:r>
+      <w:proofErr w:type="spellEnd"/>
+      <w:r>
+        <w:rPr>
+          <w:sz w:val="24"/>
+          <w:szCs w:val="24"/>
+        </w:rPr>
+        <w:t xml:space="preserve"> </w:t>
+      </w:r>
+      <w:proofErr w:type="spellStart"/>
+      <w:r>
+        <w:rPr>
+          <w:sz w:val="24"/>
+          <w:szCs w:val="24"/>
+        </w:rPr>
+        <w:t>transaksi</w:t>
+      </w:r>
+      <w:proofErr w:type="spellEnd"/>
+      <w:r>
+        <w:rPr>
+          <w:sz w:val="24"/>
+          <w:szCs w:val="24"/>
+        </w:rPr>
+        <w:t xml:space="preserve"> </w:t>
+      </w:r>
+      <w:proofErr w:type="spellStart"/>
+      <w:r>
+        <w:rPr>
+          <w:sz w:val="24"/>
+          <w:szCs w:val="24"/>
+        </w:rPr>
+        <w:t>mematuhi</w:t>
+      </w:r>
+      <w:proofErr w:type="spellEnd"/>
+      <w:r>
+        <w:rPr>
+          <w:sz w:val="24"/>
+          <w:szCs w:val="24"/>
+        </w:rPr>
+        <w:t xml:space="preserve"> Batasan </w:t>
+      </w:r>
+      <w:proofErr w:type="spellStart"/>
+      <w:r>
+        <w:rPr>
+          <w:sz w:val="24"/>
+          <w:szCs w:val="24"/>
+        </w:rPr>
+        <w:t>integritas</w:t>
+      </w:r>
+      <w:proofErr w:type="spellEnd"/>
+      <w:r>
+        <w:rPr>
+          <w:sz w:val="24"/>
+          <w:szCs w:val="24"/>
+        </w:rPr>
+        <w:t xml:space="preserve"> data dan </w:t>
+      </w:r>
+      <w:proofErr w:type="spellStart"/>
+      <w:r>
+        <w:rPr>
+          <w:sz w:val="24"/>
+          <w:szCs w:val="24"/>
+        </w:rPr>
+        <w:t>aturan</w:t>
+      </w:r>
+      <w:proofErr w:type="spellEnd"/>
+      <w:r>
+        <w:rPr>
+          <w:sz w:val="24"/>
+          <w:szCs w:val="24"/>
+        </w:rPr>
+        <w:t xml:space="preserve"> </w:t>
+      </w:r>
+      <w:proofErr w:type="spellStart"/>
+      <w:r>
+        <w:rPr>
+          <w:sz w:val="24"/>
+          <w:szCs w:val="24"/>
+        </w:rPr>
+        <w:t>bisnis</w:t>
+      </w:r>
+      <w:proofErr w:type="spellEnd"/>
+      <w:r>
+        <w:rPr>
+          <w:sz w:val="24"/>
+          <w:szCs w:val="24"/>
+        </w:rPr>
+        <w:t xml:space="preserve"> yang </w:t>
+      </w:r>
+      <w:proofErr w:type="spellStart"/>
+      <w:r>
+        <w:rPr>
+          <w:sz w:val="24"/>
+          <w:szCs w:val="24"/>
+        </w:rPr>
+        <w:t>telah</w:t>
+      </w:r>
+      <w:proofErr w:type="spellEnd"/>
+      <w:r>
+        <w:rPr>
+          <w:sz w:val="24"/>
+          <w:szCs w:val="24"/>
+        </w:rPr>
+        <w:t xml:space="preserve"> </w:t>
+      </w:r>
+      <w:proofErr w:type="spellStart"/>
+      <w:r>
+        <w:rPr>
+          <w:sz w:val="24"/>
+          <w:szCs w:val="24"/>
+        </w:rPr>
+        <w:t>ditetapkan</w:t>
+      </w:r>
+      <w:proofErr w:type="spellEnd"/>
+      <w:r>
+        <w:rPr>
+          <w:sz w:val="24"/>
+          <w:szCs w:val="24"/>
+        </w:rPr>
+        <w:t xml:space="preserve"> </w:t>
+      </w:r>
+      <w:proofErr w:type="spellStart"/>
+      <w:r>
+        <w:rPr>
+          <w:sz w:val="24"/>
+          <w:szCs w:val="24"/>
+        </w:rPr>
+        <w:t>dalam</w:t>
+      </w:r>
+      <w:proofErr w:type="spellEnd"/>
+      <w:r>
+        <w:rPr>
+          <w:sz w:val="24"/>
+          <w:szCs w:val="24"/>
+        </w:rPr>
+        <w:t xml:space="preserve"> </w:t>
+      </w:r>
+      <w:proofErr w:type="spellStart"/>
+      <w:r>
+        <w:rPr>
+          <w:sz w:val="24"/>
+          <w:szCs w:val="24"/>
+        </w:rPr>
+        <w:t>transaksi</w:t>
+      </w:r>
+      <w:proofErr w:type="spellEnd"/>
+      <w:r>
+        <w:rPr>
+          <w:sz w:val="24"/>
+          <w:szCs w:val="24"/>
+        </w:rPr>
+        <w:t xml:space="preserve"> basis data. Misal </w:t>
+      </w:r>
+      <w:proofErr w:type="spellStart"/>
+      <w:r>
+        <w:rPr>
+          <w:sz w:val="24"/>
+          <w:szCs w:val="24"/>
+        </w:rPr>
+        <w:t>suatu</w:t>
+      </w:r>
+      <w:proofErr w:type="spellEnd"/>
+      <w:r>
+        <w:rPr>
+          <w:sz w:val="24"/>
+          <w:szCs w:val="24"/>
+        </w:rPr>
+        <w:t xml:space="preserve"> website </w:t>
+      </w:r>
+      <w:proofErr w:type="spellStart"/>
+      <w:r>
+        <w:rPr>
+          <w:sz w:val="24"/>
+          <w:szCs w:val="24"/>
+        </w:rPr>
+        <w:t>menjual</w:t>
+      </w:r>
+      <w:proofErr w:type="spellEnd"/>
+      <w:r>
+        <w:rPr>
+          <w:sz w:val="24"/>
+          <w:szCs w:val="24"/>
+        </w:rPr>
+        <w:t xml:space="preserve"> </w:t>
+      </w:r>
+      <w:proofErr w:type="spellStart"/>
+      <w:r>
+        <w:rPr>
+          <w:sz w:val="24"/>
+          <w:szCs w:val="24"/>
+        </w:rPr>
+        <w:t>barang</w:t>
+      </w:r>
+      <w:proofErr w:type="spellEnd"/>
+      <w:r>
+        <w:rPr>
+          <w:sz w:val="24"/>
+          <w:szCs w:val="24"/>
+        </w:rPr>
+        <w:t xml:space="preserve"> </w:t>
+      </w:r>
+      <w:proofErr w:type="spellStart"/>
+      <w:r>
+        <w:rPr>
+          <w:sz w:val="24"/>
+          <w:szCs w:val="24"/>
+        </w:rPr>
+        <w:t>dengan</w:t>
+      </w:r>
+      <w:proofErr w:type="spellEnd"/>
+      <w:r>
+        <w:rPr>
+          <w:sz w:val="24"/>
+          <w:szCs w:val="24"/>
+        </w:rPr>
+        <w:t xml:space="preserve"> </w:t>
+      </w:r>
+      <w:proofErr w:type="spellStart"/>
+      <w:r>
+        <w:rPr>
+          <w:sz w:val="24"/>
+          <w:szCs w:val="24"/>
+        </w:rPr>
+        <w:t>stok</w:t>
+      </w:r>
+      <w:proofErr w:type="spellEnd"/>
+      <w:r>
+        <w:rPr>
+          <w:sz w:val="24"/>
+          <w:szCs w:val="24"/>
+        </w:rPr>
+        <w:t xml:space="preserve"> yang </w:t>
+      </w:r>
+      <w:proofErr w:type="spellStart"/>
+      <w:r>
+        <w:rPr>
+          <w:sz w:val="24"/>
+          <w:szCs w:val="24"/>
+        </w:rPr>
+        <w:t>terbatas</w:t>
+      </w:r>
+      <w:proofErr w:type="spellEnd"/>
+      <w:r>
+        <w:rPr>
+          <w:sz w:val="24"/>
+          <w:szCs w:val="24"/>
+        </w:rPr>
+        <w:t xml:space="preserve"> </w:t>
+      </w:r>
+      <w:proofErr w:type="spellStart"/>
+      <w:r>
+        <w:rPr>
+          <w:sz w:val="24"/>
+          <w:szCs w:val="24"/>
+        </w:rPr>
+        <w:t>yaitu</w:t>
+      </w:r>
+      <w:proofErr w:type="spellEnd"/>
+      <w:r>
+        <w:rPr>
+          <w:sz w:val="24"/>
+          <w:szCs w:val="24"/>
+        </w:rPr>
+        <w:t xml:space="preserve"> 100 </w:t>
+      </w:r>
+      <w:proofErr w:type="spellStart"/>
+      <w:r>
+        <w:rPr>
+          <w:sz w:val="24"/>
+          <w:szCs w:val="24"/>
+        </w:rPr>
+        <w:t>stok</w:t>
+      </w:r>
+      <w:proofErr w:type="spellEnd"/>
+      <w:r>
+        <w:rPr>
+          <w:sz w:val="24"/>
+          <w:szCs w:val="24"/>
+        </w:rPr>
+        <w:t xml:space="preserve">, </w:t>
+      </w:r>
+      <w:proofErr w:type="spellStart"/>
+      <w:r>
+        <w:rPr>
+          <w:sz w:val="24"/>
+          <w:szCs w:val="24"/>
+        </w:rPr>
+        <w:t>jika</w:t>
+      </w:r>
+      <w:proofErr w:type="spellEnd"/>
+      <w:r>
+        <w:rPr>
+          <w:sz w:val="24"/>
+          <w:szCs w:val="24"/>
+        </w:rPr>
+        <w:t xml:space="preserve"> </w:t>
+      </w:r>
+      <w:proofErr w:type="spellStart"/>
+      <w:r>
+        <w:rPr>
+          <w:sz w:val="24"/>
+          <w:szCs w:val="24"/>
+        </w:rPr>
+        <w:t>ada</w:t>
+      </w:r>
+      <w:proofErr w:type="spellEnd"/>
+      <w:r>
+        <w:rPr>
+          <w:sz w:val="24"/>
+          <w:szCs w:val="24"/>
+        </w:rPr>
+        <w:t xml:space="preserve"> </w:t>
+      </w:r>
+      <w:proofErr w:type="spellStart"/>
+      <w:r>
+        <w:rPr>
+          <w:sz w:val="24"/>
+          <w:szCs w:val="24"/>
+        </w:rPr>
+        <w:t>pembeli</w:t>
+      </w:r>
+      <w:proofErr w:type="spellEnd"/>
+      <w:r>
+        <w:rPr>
+          <w:sz w:val="24"/>
+          <w:szCs w:val="24"/>
+        </w:rPr>
+        <w:t xml:space="preserve"> 1 yang </w:t>
+      </w:r>
+      <w:proofErr w:type="spellStart"/>
+      <w:r>
+        <w:rPr>
+          <w:sz w:val="24"/>
+          <w:szCs w:val="24"/>
+        </w:rPr>
+        <w:t>ingin</w:t>
+      </w:r>
+      <w:proofErr w:type="spellEnd"/>
+      <w:r>
+        <w:rPr>
+          <w:sz w:val="24"/>
+          <w:szCs w:val="24"/>
+        </w:rPr>
+        <w:t xml:space="preserve"> </w:t>
+      </w:r>
+      <w:proofErr w:type="spellStart"/>
+      <w:r>
+        <w:rPr>
+          <w:sz w:val="24"/>
+          <w:szCs w:val="24"/>
+        </w:rPr>
+        <w:t>membeli</w:t>
+      </w:r>
+      <w:proofErr w:type="spellEnd"/>
+      <w:r>
+        <w:rPr>
+          <w:sz w:val="24"/>
+          <w:szCs w:val="24"/>
+        </w:rPr>
+        <w:t xml:space="preserve"> 100 </w:t>
+      </w:r>
+      <w:proofErr w:type="spellStart"/>
+      <w:r>
+        <w:rPr>
+          <w:sz w:val="24"/>
+          <w:szCs w:val="24"/>
+        </w:rPr>
+        <w:t>stok</w:t>
+      </w:r>
+      <w:proofErr w:type="spellEnd"/>
+      <w:r>
+        <w:rPr>
+          <w:sz w:val="24"/>
+          <w:szCs w:val="24"/>
+        </w:rPr>
+        <w:t xml:space="preserve"> dan </w:t>
+      </w:r>
+      <w:proofErr w:type="spellStart"/>
+      <w:r>
+        <w:rPr>
+          <w:sz w:val="24"/>
+          <w:szCs w:val="24"/>
+        </w:rPr>
+        <w:t>ada</w:t>
+      </w:r>
+      <w:proofErr w:type="spellEnd"/>
+      <w:r>
+        <w:rPr>
+          <w:sz w:val="24"/>
+          <w:szCs w:val="24"/>
+        </w:rPr>
+        <w:t xml:space="preserve"> </w:t>
+      </w:r>
+      <w:proofErr w:type="spellStart"/>
+      <w:r>
+        <w:rPr>
+          <w:sz w:val="24"/>
+          <w:szCs w:val="24"/>
+        </w:rPr>
+        <w:t>pembeli</w:t>
+      </w:r>
+      <w:proofErr w:type="spellEnd"/>
+      <w:r>
+        <w:rPr>
+          <w:sz w:val="24"/>
+          <w:szCs w:val="24"/>
+        </w:rPr>
+        <w:t xml:space="preserve"> 2 yang </w:t>
+      </w:r>
+      <w:proofErr w:type="spellStart"/>
+      <w:r>
+        <w:rPr>
+          <w:sz w:val="24"/>
+          <w:szCs w:val="24"/>
+        </w:rPr>
+        <w:t>membeli</w:t>
+      </w:r>
+      <w:proofErr w:type="spellEnd"/>
+      <w:r>
+        <w:rPr>
+          <w:sz w:val="24"/>
+          <w:szCs w:val="24"/>
+        </w:rPr>
+        <w:t xml:space="preserve"> </w:t>
+      </w:r>
+      <w:r>
+        <w:rPr>
+          <w:sz w:val="24"/>
+          <w:szCs w:val="24"/>
+        </w:rPr>
+        <w:t xml:space="preserve">20 </w:t>
+      </w:r>
+      <w:proofErr w:type="spellStart"/>
+      <w:r>
+        <w:rPr>
+          <w:sz w:val="24"/>
+          <w:szCs w:val="24"/>
+        </w:rPr>
+        <w:t>stok</w:t>
+      </w:r>
+      <w:proofErr w:type="spellEnd"/>
+      <w:r>
+        <w:rPr>
+          <w:sz w:val="24"/>
+          <w:szCs w:val="24"/>
+        </w:rPr>
+        <w:t xml:space="preserve"> </w:t>
+      </w:r>
+      <w:proofErr w:type="spellStart"/>
+      <w:r>
+        <w:rPr>
+          <w:sz w:val="24"/>
+          <w:szCs w:val="24"/>
+        </w:rPr>
+        <w:t>dalam</w:t>
+      </w:r>
+      <w:proofErr w:type="spellEnd"/>
+      <w:r>
+        <w:rPr>
+          <w:sz w:val="24"/>
+          <w:szCs w:val="24"/>
+        </w:rPr>
+        <w:t xml:space="preserve"> </w:t>
+      </w:r>
+      <w:proofErr w:type="spellStart"/>
+      <w:r>
+        <w:rPr>
+          <w:sz w:val="24"/>
+          <w:szCs w:val="24"/>
+        </w:rPr>
+        <w:t>waktu</w:t>
+      </w:r>
+      <w:proofErr w:type="spellEnd"/>
+      <w:r>
+        <w:rPr>
+          <w:sz w:val="24"/>
+          <w:szCs w:val="24"/>
+        </w:rPr>
+        <w:t xml:space="preserve"> yang </w:t>
+      </w:r>
+      <w:proofErr w:type="spellStart"/>
+      <w:r>
+        <w:rPr>
+          <w:sz w:val="24"/>
+          <w:szCs w:val="24"/>
+        </w:rPr>
+        <w:t>sama</w:t>
+      </w:r>
+      <w:proofErr w:type="spellEnd"/>
+      <w:r>
+        <w:rPr>
+          <w:sz w:val="24"/>
+          <w:szCs w:val="24"/>
+        </w:rPr>
+        <w:t xml:space="preserve">. Jika website </w:t>
+      </w:r>
+      <w:proofErr w:type="spellStart"/>
+      <w:r>
+        <w:rPr>
+          <w:sz w:val="24"/>
+          <w:szCs w:val="24"/>
+        </w:rPr>
+        <w:t>tersebut</w:t>
+      </w:r>
+      <w:proofErr w:type="spellEnd"/>
+      <w:r>
+        <w:rPr>
+          <w:sz w:val="24"/>
+          <w:szCs w:val="24"/>
+        </w:rPr>
+        <w:t xml:space="preserve"> </w:t>
+      </w:r>
+      <w:proofErr w:type="spellStart"/>
+      <w:r>
+        <w:rPr>
+          <w:sz w:val="24"/>
+          <w:szCs w:val="24"/>
+        </w:rPr>
+        <w:t>tidak</w:t>
+      </w:r>
+      <w:proofErr w:type="spellEnd"/>
+      <w:r>
+        <w:rPr>
+          <w:sz w:val="24"/>
+          <w:szCs w:val="24"/>
+        </w:rPr>
+        <w:t xml:space="preserve"> </w:t>
+      </w:r>
+      <w:proofErr w:type="spellStart"/>
+      <w:r>
+        <w:rPr>
+          <w:sz w:val="24"/>
+          <w:szCs w:val="24"/>
+        </w:rPr>
+        <w:t>menggunakan</w:t>
+      </w:r>
+      <w:proofErr w:type="spellEnd"/>
+      <w:r>
+        <w:rPr>
+          <w:sz w:val="24"/>
+          <w:szCs w:val="24"/>
+        </w:rPr>
+        <w:t xml:space="preserve"> </w:t>
+      </w:r>
+      <w:proofErr w:type="spellStart"/>
+      <w:r>
+        <w:rPr>
+          <w:sz w:val="24"/>
+          <w:szCs w:val="24"/>
+        </w:rPr>
+        <w:t>prinsip</w:t>
+      </w:r>
+      <w:proofErr w:type="spellEnd"/>
+      <w:r>
+        <w:rPr>
+          <w:sz w:val="24"/>
+          <w:szCs w:val="24"/>
+        </w:rPr>
+        <w:t xml:space="preserve"> consistency </w:t>
+      </w:r>
+      <w:proofErr w:type="spellStart"/>
+      <w:r>
+        <w:rPr>
+          <w:sz w:val="24"/>
+          <w:szCs w:val="24"/>
+        </w:rPr>
+        <w:t>maka</w:t>
+      </w:r>
+      <w:proofErr w:type="spellEnd"/>
+      <w:r>
+        <w:rPr>
+          <w:sz w:val="24"/>
+          <w:szCs w:val="24"/>
+        </w:rPr>
+        <w:t xml:space="preserve"> </w:t>
+      </w:r>
+      <w:proofErr w:type="spellStart"/>
+      <w:r>
+        <w:rPr>
+          <w:sz w:val="24"/>
+          <w:szCs w:val="24"/>
+        </w:rPr>
+        <w:t>kedua</w:t>
+      </w:r>
+      <w:proofErr w:type="spellEnd"/>
+      <w:r>
+        <w:rPr>
+          <w:sz w:val="24"/>
+          <w:szCs w:val="24"/>
+        </w:rPr>
+        <w:t xml:space="preserve"> </w:t>
+      </w:r>
+      <w:proofErr w:type="spellStart"/>
+      <w:r>
+        <w:rPr>
+          <w:sz w:val="24"/>
+          <w:szCs w:val="24"/>
+        </w:rPr>
+        <w:t>transaksi</w:t>
+      </w:r>
+      <w:proofErr w:type="spellEnd"/>
+      <w:r>
+        <w:rPr>
+          <w:sz w:val="24"/>
+          <w:szCs w:val="24"/>
+        </w:rPr>
+        <w:t xml:space="preserve"> </w:t>
+      </w:r>
+      <w:proofErr w:type="spellStart"/>
+      <w:r>
+        <w:rPr>
+          <w:sz w:val="24"/>
+          <w:szCs w:val="24"/>
+        </w:rPr>
+        <w:t>tersebut</w:t>
+      </w:r>
+      <w:proofErr w:type="spellEnd"/>
+      <w:r>
+        <w:rPr>
+          <w:sz w:val="24"/>
+          <w:szCs w:val="24"/>
+        </w:rPr>
+        <w:t xml:space="preserve"> </w:t>
+      </w:r>
+      <w:proofErr w:type="spellStart"/>
+      <w:r>
+        <w:rPr>
+          <w:sz w:val="24"/>
+          <w:szCs w:val="24"/>
+        </w:rPr>
+        <w:t>akan</w:t>
+      </w:r>
+      <w:proofErr w:type="spellEnd"/>
+      <w:r>
+        <w:rPr>
+          <w:sz w:val="24"/>
+          <w:szCs w:val="24"/>
+        </w:rPr>
+        <w:t xml:space="preserve"> </w:t>
+      </w:r>
+      <w:proofErr w:type="spellStart"/>
+      <w:r>
+        <w:rPr>
+          <w:sz w:val="24"/>
+          <w:szCs w:val="24"/>
+        </w:rPr>
+        <w:t>dieksekusi</w:t>
+      </w:r>
+      <w:proofErr w:type="spellEnd"/>
+      <w:r>
+        <w:rPr>
+          <w:sz w:val="24"/>
+          <w:szCs w:val="24"/>
+        </w:rPr>
+        <w:t xml:space="preserve"> dan </w:t>
+      </w:r>
+      <w:proofErr w:type="spellStart"/>
+      <w:r>
+        <w:rPr>
+          <w:sz w:val="24"/>
+          <w:szCs w:val="24"/>
+        </w:rPr>
+        <w:t>membuat</w:t>
+      </w:r>
+      <w:proofErr w:type="spellEnd"/>
+      <w:r>
+        <w:rPr>
+          <w:sz w:val="24"/>
+          <w:szCs w:val="24"/>
+        </w:rPr>
+        <w:t xml:space="preserve"> </w:t>
+      </w:r>
+      <w:proofErr w:type="spellStart"/>
+      <w:r>
+        <w:rPr>
+          <w:sz w:val="24"/>
+          <w:szCs w:val="24"/>
+        </w:rPr>
+        <w:t>nilai</w:t>
+      </w:r>
+      <w:proofErr w:type="spellEnd"/>
+      <w:r>
+        <w:rPr>
+          <w:sz w:val="24"/>
+          <w:szCs w:val="24"/>
+        </w:rPr>
+        <w:t xml:space="preserve"> </w:t>
+      </w:r>
+      <w:proofErr w:type="spellStart"/>
+      <w:r>
+        <w:rPr>
+          <w:sz w:val="24"/>
+          <w:szCs w:val="24"/>
+        </w:rPr>
+        <w:t>stok</w:t>
+      </w:r>
+      <w:proofErr w:type="spellEnd"/>
+      <w:r>
+        <w:rPr>
+          <w:sz w:val="24"/>
+          <w:szCs w:val="24"/>
+        </w:rPr>
+        <w:t xml:space="preserve"> yang </w:t>
+      </w:r>
+      <w:proofErr w:type="spellStart"/>
+      <w:r>
+        <w:rPr>
+          <w:sz w:val="24"/>
+          <w:szCs w:val="24"/>
+        </w:rPr>
+        <w:t>ada</w:t>
+      </w:r>
+      <w:proofErr w:type="spellEnd"/>
+      <w:r>
+        <w:rPr>
+          <w:sz w:val="24"/>
+          <w:szCs w:val="24"/>
+        </w:rPr>
+        <w:t xml:space="preserve"> di database </w:t>
+      </w:r>
+      <w:proofErr w:type="spellStart"/>
+      <w:r>
+        <w:rPr>
+          <w:sz w:val="24"/>
+          <w:szCs w:val="24"/>
+        </w:rPr>
+        <w:t>menjadi</w:t>
+      </w:r>
+      <w:proofErr w:type="spellEnd"/>
+      <w:r>
+        <w:rPr>
+          <w:sz w:val="24"/>
+          <w:szCs w:val="24"/>
+        </w:rPr>
+        <w:t xml:space="preserve"> minus </w:t>
+      </w:r>
+      <w:proofErr w:type="spellStart"/>
+      <w:r>
+        <w:rPr>
+          <w:sz w:val="24"/>
+          <w:szCs w:val="24"/>
+        </w:rPr>
+        <w:t>menjadi</w:t>
+      </w:r>
+      <w:proofErr w:type="spellEnd"/>
+      <w:r>
+        <w:rPr>
+          <w:sz w:val="24"/>
+          <w:szCs w:val="24"/>
+        </w:rPr>
+        <w:t xml:space="preserve"> (-20). Jika </w:t>
+      </w:r>
+      <w:proofErr w:type="spellStart"/>
+      <w:r>
+        <w:rPr>
+          <w:sz w:val="24"/>
+          <w:szCs w:val="24"/>
+        </w:rPr>
+        <w:t>menggunakan</w:t>
+      </w:r>
+      <w:proofErr w:type="spellEnd"/>
+      <w:r>
+        <w:rPr>
+          <w:sz w:val="24"/>
+          <w:szCs w:val="24"/>
+        </w:rPr>
+        <w:t xml:space="preserve"> </w:t>
+      </w:r>
+      <w:proofErr w:type="spellStart"/>
+      <w:r>
+        <w:rPr>
+          <w:sz w:val="24"/>
+          <w:szCs w:val="24"/>
+        </w:rPr>
+        <w:t>prinsip</w:t>
+      </w:r>
+      <w:proofErr w:type="spellEnd"/>
+      <w:r>
+        <w:rPr>
+          <w:sz w:val="24"/>
+          <w:szCs w:val="24"/>
+        </w:rPr>
+        <w:t xml:space="preserve"> consistency </w:t>
+      </w:r>
+      <w:proofErr w:type="spellStart"/>
+      <w:r>
+        <w:rPr>
+          <w:sz w:val="24"/>
+          <w:szCs w:val="24"/>
+        </w:rPr>
+        <w:t>biasanya</w:t>
+      </w:r>
+      <w:proofErr w:type="spellEnd"/>
+      <w:r>
+        <w:rPr>
+          <w:sz w:val="24"/>
+          <w:szCs w:val="24"/>
+        </w:rPr>
+        <w:t xml:space="preserve"> </w:t>
+      </w:r>
+      <w:proofErr w:type="spellStart"/>
+      <w:r>
+        <w:rPr>
+          <w:sz w:val="24"/>
+          <w:szCs w:val="24"/>
+        </w:rPr>
+        <w:t>hanya</w:t>
+      </w:r>
+      <w:proofErr w:type="spellEnd"/>
+      <w:r>
+        <w:rPr>
+          <w:sz w:val="24"/>
+          <w:szCs w:val="24"/>
+        </w:rPr>
+        <w:t xml:space="preserve"> </w:t>
+      </w:r>
+      <w:proofErr w:type="spellStart"/>
+      <w:r>
+        <w:rPr>
+          <w:sz w:val="24"/>
+          <w:szCs w:val="24"/>
+        </w:rPr>
+        <w:t>satu</w:t>
+      </w:r>
+      <w:proofErr w:type="spellEnd"/>
+      <w:r>
+        <w:rPr>
+          <w:sz w:val="24"/>
+          <w:szCs w:val="24"/>
+        </w:rPr>
+        <w:t xml:space="preserve"> </w:t>
+      </w:r>
+      <w:proofErr w:type="spellStart"/>
+      <w:r>
+        <w:rPr>
+          <w:sz w:val="24"/>
+          <w:szCs w:val="24"/>
+        </w:rPr>
+        <w:t>transaksi</w:t>
+      </w:r>
+      <w:proofErr w:type="spellEnd"/>
+      <w:r>
+        <w:rPr>
+          <w:sz w:val="24"/>
+          <w:szCs w:val="24"/>
+        </w:rPr>
+        <w:t xml:space="preserve"> yang </w:t>
+      </w:r>
+      <w:proofErr w:type="spellStart"/>
+      <w:r>
+        <w:rPr>
+          <w:sz w:val="24"/>
+          <w:szCs w:val="24"/>
+        </w:rPr>
+        <w:t>akan</w:t>
+      </w:r>
+      <w:proofErr w:type="spellEnd"/>
+      <w:r>
+        <w:rPr>
+          <w:sz w:val="24"/>
+          <w:szCs w:val="24"/>
+        </w:rPr>
+        <w:t xml:space="preserve"> </w:t>
+      </w:r>
+      <w:proofErr w:type="spellStart"/>
+      <w:r>
+        <w:rPr>
+          <w:sz w:val="24"/>
+          <w:szCs w:val="24"/>
+        </w:rPr>
+        <w:t>dijalankan</w:t>
+      </w:r>
+      <w:proofErr w:type="spellEnd"/>
+      <w:r>
+        <w:rPr>
+          <w:sz w:val="24"/>
+          <w:szCs w:val="24"/>
+        </w:rPr>
+        <w:t xml:space="preserve"> </w:t>
+      </w:r>
+      <w:proofErr w:type="spellStart"/>
+      <w:r>
+        <w:rPr>
+          <w:sz w:val="24"/>
+          <w:szCs w:val="24"/>
+        </w:rPr>
+        <w:t>jika</w:t>
+      </w:r>
+      <w:proofErr w:type="spellEnd"/>
+      <w:r>
+        <w:rPr>
+          <w:sz w:val="24"/>
+          <w:szCs w:val="24"/>
+        </w:rPr>
+        <w:t xml:space="preserve"> </w:t>
+      </w:r>
+      <w:proofErr w:type="spellStart"/>
+      <w:r>
+        <w:rPr>
+          <w:sz w:val="24"/>
+          <w:szCs w:val="24"/>
+        </w:rPr>
+        <w:t>ada</w:t>
+      </w:r>
+      <w:proofErr w:type="spellEnd"/>
+      <w:r>
+        <w:rPr>
+          <w:sz w:val="24"/>
+          <w:szCs w:val="24"/>
+        </w:rPr>
+        <w:t xml:space="preserve"> </w:t>
+      </w:r>
+      <w:proofErr w:type="spellStart"/>
+      <w:r>
+        <w:rPr>
+          <w:sz w:val="24"/>
+          <w:szCs w:val="24"/>
+        </w:rPr>
+        <w:t>transaksi</w:t>
+      </w:r>
+      <w:proofErr w:type="spellEnd"/>
+      <w:r>
+        <w:rPr>
+          <w:sz w:val="24"/>
+          <w:szCs w:val="24"/>
+        </w:rPr>
+        <w:t xml:space="preserve"> </w:t>
+      </w:r>
+      <w:proofErr w:type="spellStart"/>
+      <w:r>
+        <w:rPr>
+          <w:sz w:val="24"/>
+          <w:szCs w:val="24"/>
+        </w:rPr>
+        <w:t>dalam</w:t>
+      </w:r>
+      <w:proofErr w:type="spellEnd"/>
+      <w:r>
+        <w:rPr>
+          <w:sz w:val="24"/>
+          <w:szCs w:val="24"/>
+        </w:rPr>
+        <w:t xml:space="preserve"> </w:t>
+      </w:r>
+      <w:proofErr w:type="spellStart"/>
+      <w:r>
+        <w:rPr>
+          <w:sz w:val="24"/>
+          <w:szCs w:val="24"/>
+        </w:rPr>
+        <w:t>waktu</w:t>
+      </w:r>
+      <w:proofErr w:type="spellEnd"/>
+      <w:r>
+        <w:rPr>
+          <w:sz w:val="24"/>
+          <w:szCs w:val="24"/>
+        </w:rPr>
+        <w:t xml:space="preserve"> yang </w:t>
+      </w:r>
+      <w:proofErr w:type="spellStart"/>
+      <w:r>
+        <w:rPr>
+          <w:sz w:val="24"/>
+          <w:szCs w:val="24"/>
+        </w:rPr>
+        <w:t>sama</w:t>
+      </w:r>
+      <w:proofErr w:type="spellEnd"/>
+      <w:r>
+        <w:rPr>
+          <w:sz w:val="24"/>
+          <w:szCs w:val="24"/>
+        </w:rPr>
+        <w:t xml:space="preserve">. Istilah </w:t>
+      </w:r>
+      <w:proofErr w:type="spellStart"/>
+      <w:r>
+        <w:rPr>
+          <w:sz w:val="24"/>
+          <w:szCs w:val="24"/>
+        </w:rPr>
+        <w:t>ini</w:t>
+      </w:r>
+      <w:proofErr w:type="spellEnd"/>
+      <w:r>
+        <w:rPr>
+          <w:sz w:val="24"/>
+          <w:szCs w:val="24"/>
+        </w:rPr>
+        <w:t xml:space="preserve"> </w:t>
+      </w:r>
+      <w:proofErr w:type="spellStart"/>
+      <w:r>
+        <w:rPr>
+          <w:sz w:val="24"/>
+          <w:szCs w:val="24"/>
+        </w:rPr>
+        <w:t>dikenal</w:t>
+      </w:r>
+      <w:proofErr w:type="spellEnd"/>
+      <w:r>
+        <w:rPr>
+          <w:sz w:val="24"/>
+          <w:szCs w:val="24"/>
+        </w:rPr>
+        <w:t xml:space="preserve"> </w:t>
+      </w:r>
+      <w:proofErr w:type="spellStart"/>
+      <w:r>
+        <w:rPr>
+          <w:sz w:val="24"/>
+          <w:szCs w:val="24"/>
+        </w:rPr>
+        <w:t>sebagai</w:t>
+      </w:r>
+      <w:proofErr w:type="spellEnd"/>
+      <w:r>
+        <w:rPr>
+          <w:sz w:val="24"/>
+          <w:szCs w:val="24"/>
+        </w:rPr>
+        <w:t xml:space="preserve"> </w:t>
+      </w:r>
+      <w:r>
+        <w:rPr>
+          <w:i/>
+          <w:iCs/>
+          <w:sz w:val="24"/>
+          <w:szCs w:val="24"/>
+        </w:rPr>
+        <w:t>“Serial Execution”</w:t>
+      </w:r>
+      <w:r>
+        <w:rPr>
+          <w:sz w:val="24"/>
+          <w:szCs w:val="24"/>
+        </w:rPr>
+        <w:t xml:space="preserve">. Misal </w:t>
+      </w:r>
+      <w:proofErr w:type="spellStart"/>
+      <w:r>
+        <w:rPr>
+          <w:sz w:val="24"/>
+          <w:szCs w:val="24"/>
+        </w:rPr>
+        <w:t>transaksi</w:t>
+      </w:r>
+      <w:proofErr w:type="spellEnd"/>
+      <w:r>
+        <w:rPr>
+          <w:sz w:val="24"/>
+          <w:szCs w:val="24"/>
+        </w:rPr>
+        <w:t xml:space="preserve"> yang </w:t>
+      </w:r>
+      <w:proofErr w:type="spellStart"/>
+      <w:r>
+        <w:rPr>
+          <w:sz w:val="24"/>
+          <w:szCs w:val="24"/>
+        </w:rPr>
+        <w:t>dijalankan</w:t>
+      </w:r>
+      <w:proofErr w:type="spellEnd"/>
+      <w:r>
+        <w:rPr>
+          <w:sz w:val="24"/>
+          <w:szCs w:val="24"/>
+        </w:rPr>
+        <w:t xml:space="preserve"> </w:t>
+      </w:r>
+      <w:proofErr w:type="spellStart"/>
+      <w:r>
+        <w:rPr>
+          <w:sz w:val="24"/>
+          <w:szCs w:val="24"/>
+        </w:rPr>
+        <w:t>dulu</w:t>
+      </w:r>
+      <w:proofErr w:type="spellEnd"/>
+      <w:r>
+        <w:rPr>
+          <w:sz w:val="24"/>
+          <w:szCs w:val="24"/>
+        </w:rPr>
+        <w:t xml:space="preserve"> </w:t>
+      </w:r>
+      <w:proofErr w:type="spellStart"/>
+      <w:r>
+        <w:rPr>
+          <w:sz w:val="24"/>
+          <w:szCs w:val="24"/>
+        </w:rPr>
+        <w:t>adalah</w:t>
+      </w:r>
+      <w:proofErr w:type="spellEnd"/>
+      <w:r>
+        <w:rPr>
+          <w:sz w:val="24"/>
+          <w:szCs w:val="24"/>
+        </w:rPr>
+        <w:t xml:space="preserve"> </w:t>
+      </w:r>
+      <w:proofErr w:type="spellStart"/>
+      <w:r>
+        <w:rPr>
+          <w:sz w:val="24"/>
+          <w:szCs w:val="24"/>
+        </w:rPr>
+        <w:t>transaksi</w:t>
+      </w:r>
+      <w:proofErr w:type="spellEnd"/>
+      <w:r>
+        <w:rPr>
+          <w:sz w:val="24"/>
+          <w:szCs w:val="24"/>
+        </w:rPr>
+        <w:t xml:space="preserve"> </w:t>
+      </w:r>
+      <w:proofErr w:type="spellStart"/>
+      <w:r>
+        <w:rPr>
+          <w:sz w:val="24"/>
+          <w:szCs w:val="24"/>
+        </w:rPr>
+        <w:t>pembeli</w:t>
+      </w:r>
+      <w:proofErr w:type="spellEnd"/>
+      <w:r>
+        <w:rPr>
+          <w:sz w:val="24"/>
+          <w:szCs w:val="24"/>
+        </w:rPr>
+        <w:t xml:space="preserve"> 1 yang </w:t>
+      </w:r>
+      <w:proofErr w:type="spellStart"/>
+      <w:r>
+        <w:rPr>
+          <w:sz w:val="24"/>
+          <w:szCs w:val="24"/>
+        </w:rPr>
+        <w:t>membeli</w:t>
+      </w:r>
+      <w:proofErr w:type="spellEnd"/>
+      <w:r>
+        <w:rPr>
+          <w:sz w:val="24"/>
+          <w:szCs w:val="24"/>
+        </w:rPr>
+        <w:t xml:space="preserve"> 100 </w:t>
+      </w:r>
+      <w:proofErr w:type="spellStart"/>
+      <w:r>
+        <w:rPr>
+          <w:sz w:val="24"/>
+          <w:szCs w:val="24"/>
+        </w:rPr>
+        <w:t>stok</w:t>
+      </w:r>
+      <w:proofErr w:type="spellEnd"/>
+      <w:r>
+        <w:rPr>
+          <w:sz w:val="24"/>
+          <w:szCs w:val="24"/>
+        </w:rPr>
+        <w:t xml:space="preserve">, </w:t>
+      </w:r>
+      <w:proofErr w:type="spellStart"/>
+      <w:r>
+        <w:rPr>
+          <w:sz w:val="24"/>
+          <w:szCs w:val="24"/>
+        </w:rPr>
+        <w:t>prinsip</w:t>
+      </w:r>
+      <w:proofErr w:type="spellEnd"/>
+      <w:r>
+        <w:rPr>
+          <w:sz w:val="24"/>
+          <w:szCs w:val="24"/>
+        </w:rPr>
+        <w:t xml:space="preserve"> consistency juga </w:t>
+      </w:r>
+      <w:proofErr w:type="spellStart"/>
+      <w:r>
+        <w:rPr>
+          <w:sz w:val="24"/>
+          <w:szCs w:val="24"/>
+        </w:rPr>
+        <w:t>dapat</w:t>
+      </w:r>
+      <w:proofErr w:type="spellEnd"/>
+      <w:r>
+        <w:rPr>
+          <w:sz w:val="24"/>
+          <w:szCs w:val="24"/>
+        </w:rPr>
+        <w:t xml:space="preserve"> </w:t>
+      </w:r>
+      <w:proofErr w:type="spellStart"/>
+      <w:r>
+        <w:rPr>
+          <w:sz w:val="24"/>
+          <w:szCs w:val="24"/>
+        </w:rPr>
+        <w:t>mengecek</w:t>
+      </w:r>
+      <w:proofErr w:type="spellEnd"/>
+      <w:r>
+        <w:rPr>
+          <w:sz w:val="24"/>
+          <w:szCs w:val="24"/>
+        </w:rPr>
+        <w:t xml:space="preserve"> </w:t>
+      </w:r>
+      <w:proofErr w:type="spellStart"/>
+      <w:r>
+        <w:rPr>
+          <w:sz w:val="24"/>
+          <w:szCs w:val="24"/>
+        </w:rPr>
+        <w:t>ketersediaan</w:t>
+      </w:r>
+      <w:proofErr w:type="spellEnd"/>
+      <w:r>
+        <w:rPr>
+          <w:sz w:val="24"/>
+          <w:szCs w:val="24"/>
+        </w:rPr>
+        <w:t xml:space="preserve"> </w:t>
+      </w:r>
+      <w:proofErr w:type="spellStart"/>
+      <w:r>
+        <w:rPr>
+          <w:sz w:val="24"/>
+          <w:szCs w:val="24"/>
+        </w:rPr>
+        <w:t>stok</w:t>
+      </w:r>
+      <w:proofErr w:type="spellEnd"/>
+      <w:r>
+        <w:rPr>
+          <w:sz w:val="24"/>
+          <w:szCs w:val="24"/>
+        </w:rPr>
+        <w:t xml:space="preserve"> yang </w:t>
+      </w:r>
+      <w:proofErr w:type="spellStart"/>
+      <w:r>
+        <w:rPr>
+          <w:sz w:val="24"/>
+          <w:szCs w:val="24"/>
+        </w:rPr>
+        <w:t>ada</w:t>
+      </w:r>
+      <w:proofErr w:type="spellEnd"/>
+      <w:r>
+        <w:rPr>
+          <w:sz w:val="24"/>
+          <w:szCs w:val="24"/>
+        </w:rPr>
+        <w:t xml:space="preserve"> di </w:t>
+      </w:r>
+      <w:proofErr w:type="spellStart"/>
+      <w:r>
+        <w:rPr>
+          <w:sz w:val="24"/>
+          <w:szCs w:val="24"/>
+        </w:rPr>
+        <w:t>dalam</w:t>
+      </w:r>
+      <w:proofErr w:type="spellEnd"/>
+      <w:r>
+        <w:rPr>
+          <w:sz w:val="24"/>
+          <w:szCs w:val="24"/>
+        </w:rPr>
+        <w:t xml:space="preserve"> database, </w:t>
+      </w:r>
+      <w:proofErr w:type="spellStart"/>
+      <w:r>
+        <w:rPr>
+          <w:sz w:val="24"/>
+          <w:szCs w:val="24"/>
+        </w:rPr>
+        <w:t>maka</w:t>
+      </w:r>
+      <w:proofErr w:type="spellEnd"/>
+      <w:r>
+        <w:rPr>
+          <w:sz w:val="24"/>
+          <w:szCs w:val="24"/>
+        </w:rPr>
+        <w:t xml:space="preserve"> </w:t>
+      </w:r>
+      <w:proofErr w:type="spellStart"/>
+      <w:r>
+        <w:rPr>
+          <w:sz w:val="24"/>
+          <w:szCs w:val="24"/>
+        </w:rPr>
+        <w:t>transaksi</w:t>
+      </w:r>
+      <w:proofErr w:type="spellEnd"/>
+      <w:r>
+        <w:rPr>
+          <w:sz w:val="24"/>
+          <w:szCs w:val="24"/>
+        </w:rPr>
+        <w:t xml:space="preserve"> </w:t>
+      </w:r>
+      <w:proofErr w:type="spellStart"/>
+      <w:r>
+        <w:rPr>
+          <w:sz w:val="24"/>
+          <w:szCs w:val="24"/>
+        </w:rPr>
+        <w:t>dari</w:t>
+      </w:r>
+      <w:proofErr w:type="spellEnd"/>
+      <w:r>
+        <w:rPr>
+          <w:sz w:val="24"/>
+          <w:szCs w:val="24"/>
+        </w:rPr>
+        <w:t xml:space="preserve"> </w:t>
+      </w:r>
+      <w:proofErr w:type="spellStart"/>
+      <w:r>
+        <w:rPr>
+          <w:sz w:val="24"/>
+          <w:szCs w:val="24"/>
+        </w:rPr>
+        <w:t>pembeli</w:t>
+      </w:r>
+      <w:proofErr w:type="spellEnd"/>
+      <w:r>
+        <w:rPr>
+          <w:sz w:val="24"/>
+          <w:szCs w:val="24"/>
+        </w:rPr>
+        <w:t xml:space="preserve"> 1 </w:t>
+      </w:r>
+      <w:proofErr w:type="spellStart"/>
+      <w:r>
+        <w:rPr>
+          <w:sz w:val="24"/>
+          <w:szCs w:val="24"/>
+        </w:rPr>
+        <w:t>dapat</w:t>
+      </w:r>
+      <w:proofErr w:type="spellEnd"/>
+      <w:r>
+        <w:rPr>
+          <w:sz w:val="24"/>
+          <w:szCs w:val="24"/>
+        </w:rPr>
+        <w:t xml:space="preserve"> </w:t>
+      </w:r>
+      <w:proofErr w:type="spellStart"/>
+      <w:r>
+        <w:rPr>
+          <w:sz w:val="24"/>
+          <w:szCs w:val="24"/>
+        </w:rPr>
+        <w:t>berjalan</w:t>
+      </w:r>
+      <w:proofErr w:type="spellEnd"/>
+      <w:r>
+        <w:rPr>
+          <w:sz w:val="24"/>
+          <w:szCs w:val="24"/>
+        </w:rPr>
+        <w:t xml:space="preserve"> </w:t>
+      </w:r>
+      <w:proofErr w:type="spellStart"/>
+      <w:r>
+        <w:rPr>
+          <w:sz w:val="24"/>
+          <w:szCs w:val="24"/>
+        </w:rPr>
+        <w:t>dengan</w:t>
+      </w:r>
+      <w:proofErr w:type="spellEnd"/>
+      <w:r>
+        <w:rPr>
+          <w:sz w:val="24"/>
+          <w:szCs w:val="24"/>
+        </w:rPr>
+        <w:t xml:space="preserve"> </w:t>
+      </w:r>
+      <w:proofErr w:type="spellStart"/>
+      <w:r>
+        <w:rPr>
+          <w:sz w:val="24"/>
+          <w:szCs w:val="24"/>
+        </w:rPr>
+        <w:t>lancar</w:t>
+      </w:r>
+      <w:proofErr w:type="spellEnd"/>
+      <w:r>
+        <w:rPr>
+          <w:sz w:val="24"/>
+          <w:szCs w:val="24"/>
+        </w:rPr>
+        <w:t xml:space="preserve">, </w:t>
+      </w:r>
+      <w:proofErr w:type="spellStart"/>
+      <w:r>
+        <w:rPr>
+          <w:sz w:val="24"/>
+          <w:szCs w:val="24"/>
+        </w:rPr>
+        <w:t>lalu</w:t>
+      </w:r>
+      <w:proofErr w:type="spellEnd"/>
+      <w:r>
+        <w:rPr>
+          <w:sz w:val="24"/>
+          <w:szCs w:val="24"/>
+        </w:rPr>
+        <w:t xml:space="preserve"> </w:t>
+      </w:r>
+      <w:proofErr w:type="spellStart"/>
+      <w:r>
+        <w:rPr>
+          <w:sz w:val="24"/>
+          <w:szCs w:val="24"/>
+        </w:rPr>
+        <w:t>transaksi</w:t>
+      </w:r>
+      <w:proofErr w:type="spellEnd"/>
+      <w:r>
+        <w:rPr>
+          <w:sz w:val="24"/>
+          <w:szCs w:val="24"/>
+        </w:rPr>
+        <w:t xml:space="preserve"> </w:t>
+      </w:r>
+      <w:proofErr w:type="spellStart"/>
+      <w:r>
+        <w:rPr>
+          <w:sz w:val="24"/>
+          <w:szCs w:val="24"/>
+        </w:rPr>
+        <w:t>pembeli</w:t>
+      </w:r>
+      <w:proofErr w:type="spellEnd"/>
+      <w:r>
+        <w:rPr>
+          <w:sz w:val="24"/>
+          <w:szCs w:val="24"/>
+        </w:rPr>
+        <w:t xml:space="preserve"> 2 yang </w:t>
+      </w:r>
+      <w:proofErr w:type="spellStart"/>
+      <w:r>
+        <w:rPr>
+          <w:sz w:val="24"/>
+          <w:szCs w:val="24"/>
+        </w:rPr>
+        <w:t>membeli</w:t>
+      </w:r>
+      <w:proofErr w:type="spellEnd"/>
+      <w:r>
+        <w:rPr>
+          <w:sz w:val="24"/>
+          <w:szCs w:val="24"/>
+        </w:rPr>
+        <w:t xml:space="preserve"> 20 </w:t>
+      </w:r>
+      <w:proofErr w:type="spellStart"/>
+      <w:r>
+        <w:rPr>
+          <w:sz w:val="24"/>
+          <w:szCs w:val="24"/>
+        </w:rPr>
+        <w:t>stok</w:t>
+      </w:r>
+      <w:proofErr w:type="spellEnd"/>
+      <w:r>
+        <w:rPr>
+          <w:sz w:val="24"/>
+          <w:szCs w:val="24"/>
+        </w:rPr>
+        <w:t xml:space="preserve"> </w:t>
+      </w:r>
+      <w:proofErr w:type="spellStart"/>
+      <w:r>
+        <w:rPr>
+          <w:sz w:val="24"/>
+          <w:szCs w:val="24"/>
+        </w:rPr>
+        <w:t>akan</w:t>
+      </w:r>
+      <w:proofErr w:type="spellEnd"/>
+      <w:r>
+        <w:rPr>
+          <w:sz w:val="24"/>
+          <w:szCs w:val="24"/>
+        </w:rPr>
+        <w:t xml:space="preserve"> </w:t>
+      </w:r>
+      <w:proofErr w:type="spellStart"/>
+      <w:r>
+        <w:rPr>
+          <w:sz w:val="24"/>
+          <w:szCs w:val="24"/>
+        </w:rPr>
+        <w:t>dieksekusi</w:t>
+      </w:r>
+      <w:proofErr w:type="spellEnd"/>
+      <w:r>
+        <w:rPr>
+          <w:sz w:val="24"/>
+          <w:szCs w:val="24"/>
+        </w:rPr>
+        <w:t xml:space="preserve">, </w:t>
+      </w:r>
+      <w:proofErr w:type="spellStart"/>
+      <w:r>
+        <w:rPr>
+          <w:sz w:val="24"/>
+          <w:szCs w:val="24"/>
+        </w:rPr>
+        <w:t>sebelum</w:t>
+      </w:r>
+      <w:proofErr w:type="spellEnd"/>
+      <w:r>
+        <w:rPr>
+          <w:sz w:val="24"/>
+          <w:szCs w:val="24"/>
+        </w:rPr>
+        <w:t xml:space="preserve"> </w:t>
+      </w:r>
+      <w:proofErr w:type="spellStart"/>
+      <w:r>
+        <w:rPr>
+          <w:sz w:val="24"/>
+          <w:szCs w:val="24"/>
+        </w:rPr>
+        <w:t>dieksekusi</w:t>
+      </w:r>
+      <w:proofErr w:type="spellEnd"/>
+      <w:r>
+        <w:rPr>
+          <w:sz w:val="24"/>
+          <w:szCs w:val="24"/>
+        </w:rPr>
+        <w:t xml:space="preserve"> </w:t>
+      </w:r>
+      <w:proofErr w:type="spellStart"/>
+      <w:r>
+        <w:rPr>
+          <w:sz w:val="24"/>
+          <w:szCs w:val="24"/>
+        </w:rPr>
+        <w:t>akan</w:t>
+      </w:r>
+      <w:proofErr w:type="spellEnd"/>
+      <w:r>
+        <w:rPr>
+          <w:sz w:val="24"/>
+          <w:szCs w:val="24"/>
+        </w:rPr>
+        <w:t xml:space="preserve"> </w:t>
+      </w:r>
+      <w:proofErr w:type="spellStart"/>
+      <w:r>
+        <w:rPr>
+          <w:sz w:val="24"/>
+          <w:szCs w:val="24"/>
+        </w:rPr>
+        <w:t>dicek</w:t>
+      </w:r>
+      <w:proofErr w:type="spellEnd"/>
+      <w:r>
+        <w:rPr>
+          <w:sz w:val="24"/>
+          <w:szCs w:val="24"/>
+        </w:rPr>
+        <w:t xml:space="preserve"> </w:t>
+      </w:r>
+      <w:proofErr w:type="spellStart"/>
+      <w:r>
+        <w:rPr>
+          <w:sz w:val="24"/>
+          <w:szCs w:val="24"/>
+        </w:rPr>
+        <w:t>terleih</w:t>
+      </w:r>
+      <w:proofErr w:type="spellEnd"/>
+      <w:r>
+        <w:rPr>
+          <w:sz w:val="24"/>
+          <w:szCs w:val="24"/>
+        </w:rPr>
+        <w:t xml:space="preserve"> </w:t>
+      </w:r>
+      <w:proofErr w:type="spellStart"/>
+      <w:r>
+        <w:rPr>
+          <w:sz w:val="24"/>
+          <w:szCs w:val="24"/>
+        </w:rPr>
+        <w:t>dahulu</w:t>
+      </w:r>
+      <w:proofErr w:type="spellEnd"/>
+      <w:r>
+        <w:rPr>
+          <w:sz w:val="24"/>
+          <w:szCs w:val="24"/>
+        </w:rPr>
+        <w:t xml:space="preserve"> </w:t>
+      </w:r>
+      <w:proofErr w:type="spellStart"/>
+      <w:r>
+        <w:rPr>
+          <w:sz w:val="24"/>
+          <w:szCs w:val="24"/>
+        </w:rPr>
+        <w:t>ketersediaan</w:t>
+      </w:r>
+      <w:proofErr w:type="spellEnd"/>
+      <w:r>
+        <w:rPr>
+          <w:sz w:val="24"/>
+          <w:szCs w:val="24"/>
+        </w:rPr>
+        <w:t xml:space="preserve"> </w:t>
+      </w:r>
+      <w:proofErr w:type="spellStart"/>
+      <w:r>
+        <w:rPr>
+          <w:sz w:val="24"/>
+          <w:szCs w:val="24"/>
+        </w:rPr>
+        <w:t>stok</w:t>
+      </w:r>
+      <w:proofErr w:type="spellEnd"/>
+      <w:r>
+        <w:rPr>
+          <w:sz w:val="24"/>
+          <w:szCs w:val="24"/>
+        </w:rPr>
+        <w:t xml:space="preserve"> yang </w:t>
+      </w:r>
+      <w:proofErr w:type="spellStart"/>
+      <w:r>
+        <w:rPr>
+          <w:sz w:val="24"/>
+          <w:szCs w:val="24"/>
+        </w:rPr>
+        <w:t>ada</w:t>
+      </w:r>
+      <w:proofErr w:type="spellEnd"/>
+      <w:r>
+        <w:rPr>
+          <w:sz w:val="24"/>
+          <w:szCs w:val="24"/>
+        </w:rPr>
+        <w:t xml:space="preserve"> di </w:t>
+      </w:r>
+      <w:proofErr w:type="spellStart"/>
+      <w:r>
+        <w:rPr>
+          <w:sz w:val="24"/>
+          <w:szCs w:val="24"/>
+        </w:rPr>
+        <w:t>dalam</w:t>
+      </w:r>
+      <w:proofErr w:type="spellEnd"/>
+      <w:r>
+        <w:rPr>
+          <w:sz w:val="24"/>
+          <w:szCs w:val="24"/>
+        </w:rPr>
+        <w:t xml:space="preserve"> database, </w:t>
+      </w:r>
+      <w:proofErr w:type="spellStart"/>
+      <w:r>
+        <w:rPr>
+          <w:sz w:val="24"/>
+          <w:szCs w:val="24"/>
+        </w:rPr>
+        <w:t>jika</w:t>
+      </w:r>
+      <w:proofErr w:type="spellEnd"/>
+      <w:r>
+        <w:rPr>
+          <w:sz w:val="24"/>
+          <w:szCs w:val="24"/>
+        </w:rPr>
+        <w:t xml:space="preserve"> </w:t>
+      </w:r>
+      <w:proofErr w:type="spellStart"/>
+      <w:r>
+        <w:rPr>
+          <w:sz w:val="24"/>
+          <w:szCs w:val="24"/>
+        </w:rPr>
+        <w:t>stoknya</w:t>
+      </w:r>
+      <w:proofErr w:type="spellEnd"/>
+      <w:r>
+        <w:rPr>
+          <w:sz w:val="24"/>
+          <w:szCs w:val="24"/>
+        </w:rPr>
+        <w:t xml:space="preserve"> 0, </w:t>
+      </w:r>
+      <w:proofErr w:type="spellStart"/>
+      <w:r>
+        <w:rPr>
+          <w:sz w:val="24"/>
+          <w:szCs w:val="24"/>
+        </w:rPr>
+        <w:t>maka</w:t>
+      </w:r>
+      <w:proofErr w:type="spellEnd"/>
+      <w:r>
+        <w:rPr>
+          <w:sz w:val="24"/>
+          <w:szCs w:val="24"/>
+        </w:rPr>
+        <w:t xml:space="preserve"> </w:t>
+      </w:r>
+      <w:proofErr w:type="spellStart"/>
+      <w:r>
+        <w:rPr>
+          <w:sz w:val="24"/>
+          <w:szCs w:val="24"/>
+        </w:rPr>
+        <w:t>transaksi</w:t>
+      </w:r>
+      <w:proofErr w:type="spellEnd"/>
+      <w:r>
+        <w:rPr>
+          <w:sz w:val="24"/>
+          <w:szCs w:val="24"/>
+        </w:rPr>
+        <w:t xml:space="preserve"> </w:t>
+      </w:r>
+      <w:proofErr w:type="spellStart"/>
+      <w:r>
+        <w:rPr>
+          <w:sz w:val="24"/>
+          <w:szCs w:val="24"/>
+        </w:rPr>
+        <w:t>akan</w:t>
+      </w:r>
+      <w:proofErr w:type="spellEnd"/>
+      <w:r>
+        <w:rPr>
+          <w:sz w:val="24"/>
+          <w:szCs w:val="24"/>
+        </w:rPr>
+        <w:t xml:space="preserve"> </w:t>
+      </w:r>
+      <w:proofErr w:type="spellStart"/>
+      <w:r>
+        <w:rPr>
+          <w:sz w:val="24"/>
+          <w:szCs w:val="24"/>
+        </w:rPr>
+        <w:t>dibatalkan</w:t>
+      </w:r>
+      <w:proofErr w:type="spellEnd"/>
+      <w:r>
+        <w:rPr>
+          <w:sz w:val="24"/>
+          <w:szCs w:val="24"/>
+        </w:rPr>
+        <w:t xml:space="preserve">. </w:t>
+      </w:r>
+      <w:proofErr w:type="spellStart"/>
+      <w:r>
+        <w:rPr>
+          <w:sz w:val="24"/>
+          <w:szCs w:val="24"/>
+        </w:rPr>
+        <w:t>Prinsip</w:t>
+      </w:r>
+      <w:proofErr w:type="spellEnd"/>
+      <w:r>
+        <w:rPr>
+          <w:sz w:val="24"/>
+          <w:szCs w:val="24"/>
+        </w:rPr>
+        <w:t xml:space="preserve"> consistency </w:t>
+      </w:r>
+      <w:proofErr w:type="spellStart"/>
+      <w:r>
+        <w:rPr>
+          <w:sz w:val="24"/>
+          <w:szCs w:val="24"/>
+        </w:rPr>
+        <w:t>bersifat</w:t>
+      </w:r>
+      <w:proofErr w:type="spellEnd"/>
+      <w:r>
+        <w:rPr>
+          <w:sz w:val="24"/>
+          <w:szCs w:val="24"/>
+        </w:rPr>
+        <w:t xml:space="preserve"> relative yang </w:t>
+      </w:r>
+      <w:proofErr w:type="spellStart"/>
+      <w:r>
+        <w:rPr>
+          <w:sz w:val="24"/>
+          <w:szCs w:val="24"/>
+        </w:rPr>
+        <w:t>menyesuaikan</w:t>
+      </w:r>
+      <w:proofErr w:type="spellEnd"/>
+      <w:r>
+        <w:rPr>
+          <w:sz w:val="24"/>
+          <w:szCs w:val="24"/>
+        </w:rPr>
+        <w:t xml:space="preserve"> </w:t>
+      </w:r>
+      <w:proofErr w:type="spellStart"/>
+      <w:r>
+        <w:rPr>
+          <w:sz w:val="24"/>
+          <w:szCs w:val="24"/>
+        </w:rPr>
+        <w:t>aturan</w:t>
+      </w:r>
+      <w:proofErr w:type="spellEnd"/>
+      <w:r>
+        <w:rPr>
+          <w:sz w:val="24"/>
+          <w:szCs w:val="24"/>
+        </w:rPr>
+        <w:t xml:space="preserve"> </w:t>
+      </w:r>
+      <w:proofErr w:type="spellStart"/>
+      <w:r>
+        <w:rPr>
+          <w:sz w:val="24"/>
+          <w:szCs w:val="24"/>
+        </w:rPr>
+        <w:t>dari</w:t>
+      </w:r>
+      <w:proofErr w:type="spellEnd"/>
+      <w:r>
+        <w:rPr>
+          <w:sz w:val="24"/>
+          <w:szCs w:val="24"/>
+        </w:rPr>
+        <w:t xml:space="preserve"> </w:t>
+      </w:r>
+      <w:proofErr w:type="spellStart"/>
+      <w:r>
+        <w:rPr>
+          <w:sz w:val="24"/>
+          <w:szCs w:val="24"/>
+        </w:rPr>
+        <w:t>bisnis</w:t>
+      </w:r>
+      <w:proofErr w:type="spellEnd"/>
+      <w:r>
+        <w:rPr>
+          <w:sz w:val="24"/>
+          <w:szCs w:val="24"/>
+        </w:rPr>
+        <w:t xml:space="preserve"> yang </w:t>
+      </w:r>
+      <w:proofErr w:type="spellStart"/>
+      <w:r>
+        <w:rPr>
+          <w:sz w:val="24"/>
+          <w:szCs w:val="24"/>
+        </w:rPr>
+        <w:t>telah</w:t>
+      </w:r>
+      <w:proofErr w:type="spellEnd"/>
+      <w:r>
+        <w:rPr>
+          <w:sz w:val="24"/>
+          <w:szCs w:val="24"/>
+        </w:rPr>
+        <w:t xml:space="preserve"> </w:t>
+      </w:r>
+      <w:proofErr w:type="spellStart"/>
+      <w:r>
+        <w:rPr>
+          <w:sz w:val="24"/>
+          <w:szCs w:val="24"/>
+        </w:rPr>
+        <w:t>ditetapkan</w:t>
+      </w:r>
+      <w:proofErr w:type="spellEnd"/>
+      <w:r>
+        <w:rPr>
+          <w:sz w:val="24"/>
+          <w:szCs w:val="24"/>
+        </w:rPr>
+        <w:t>.</w:t>
+      </w:r>
+    </w:p>
+    <w:p>
+      <w:pPr>
+        <w:pStyle w:val="ListParagraph"/>
+        <w:ind w:left="1080"/>
+        <w:rPr>
+          <w:sz w:val="24"/>
+          <w:szCs w:val="24"/>
+        </w:rPr>
+      </w:pPr>
+    </w:p>
+    <w:p>
+      <w:pPr>
+        <w:pStyle w:val="ListParagraph"/>
         <w:numPr>
           <w:ilvl w:val="0"/>
           <w:numId w:val="6"/>
@@ -3778,6 +7268,18 @@
         </w:rPr>
         <w:t xml:space="preserve">Isolation </w:t>
       </w:r>
+    </w:p>
+    <w:p>
+      <w:pPr>
+        <w:pStyle w:val="ListParagraph"/>
+        <w:ind w:left="1080"/>
+        <w:rPr>
+          <w:b/>
+          <w:bCs/>
+          <w:sz w:val="24"/>
+          <w:szCs w:val="24"/>
+        </w:rPr>
+      </w:pPr>
     </w:p>
     <w:p>
       <w:pPr>

</xml_diff>